<commit_message>
Added all complete charts
</commit_message>
<xml_diff>
--- a/BAMF Project 1 Report.docx
+++ b/BAMF Project 1 Report.docx
@@ -370,25 +370,7 @@
           <w:sz w:val="24"/>
           <w:szCs w:val="24"/>
         </w:rPr>
-        <w:t xml:space="preserve">Although there are government data resources pertinent to air travel, and more </w:t>
-      </w:r>
-      <w:proofErr w:type="gramStart"/>
-      <w:r>
-        <w:rPr>
-          <w:rFonts w:ascii="Arial" w:hAnsi="Arial" w:cs="Arial"/>
-          <w:sz w:val="24"/>
-          <w:szCs w:val="24"/>
-        </w:rPr>
-        <w:t>specifically</w:t>
-      </w:r>
-      <w:proofErr w:type="gramEnd"/>
-      <w:r>
-        <w:rPr>
-          <w:rFonts w:ascii="Arial" w:hAnsi="Arial" w:cs="Arial"/>
-          <w:sz w:val="24"/>
-          <w:szCs w:val="24"/>
-        </w:rPr>
-        <w:t xml:space="preserve"> flight delays, this data is only current through November 2018.  Our group turned to </w:t>
+        <w:t xml:space="preserve">Although there are government data resources pertinent to air travel, and more specifically flight delays, this data is only current through November 2018.  Our group turned to </w:t>
       </w:r>
       <w:r>
         <w:rPr>
@@ -3260,39 +3242,7 @@
           <w:sz w:val="24"/>
           <w:szCs w:val="24"/>
         </w:rPr>
-        <w:t xml:space="preserve">Figure </w:t>
-      </w:r>
-      <w:r>
-        <w:rPr>
-          <w:rFonts w:ascii="Arial" w:hAnsi="Arial" w:cs="Arial"/>
-          <w:sz w:val="24"/>
-          <w:szCs w:val="24"/>
-        </w:rPr>
-        <w:t>2</w:t>
-      </w:r>
-      <w:r>
-        <w:rPr>
-          <w:rFonts w:ascii="Arial" w:hAnsi="Arial" w:cs="Arial"/>
-          <w:sz w:val="24"/>
-          <w:szCs w:val="24"/>
-        </w:rPr>
-        <w:t xml:space="preserve">: Date Range </w:t>
-      </w:r>
-      <w:r>
-        <w:rPr>
-          <w:rFonts w:ascii="Arial" w:hAnsi="Arial" w:cs="Arial"/>
-          <w:sz w:val="24"/>
-          <w:szCs w:val="24"/>
-        </w:rPr>
-        <w:t>B</w:t>
-      </w:r>
-      <w:r>
-        <w:rPr>
-          <w:rFonts w:ascii="Arial" w:hAnsi="Arial" w:cs="Arial"/>
-          <w:sz w:val="24"/>
-          <w:szCs w:val="24"/>
-        </w:rPr>
-        <w:t xml:space="preserve"> Departures</w:t>
+        <w:t>Figure 2: Date Range B Departures</w:t>
       </w:r>
     </w:p>
     <w:p>
@@ -3574,55 +3524,7 @@
           <w:sz w:val="24"/>
           <w:szCs w:val="24"/>
         </w:rPr>
-        <w:t xml:space="preserve">Figure </w:t>
-      </w:r>
-      <w:r>
-        <w:rPr>
-          <w:rFonts w:ascii="Arial" w:hAnsi="Arial" w:cs="Arial"/>
-          <w:sz w:val="24"/>
-          <w:szCs w:val="24"/>
-        </w:rPr>
-        <w:t>3</w:t>
-      </w:r>
-      <w:r>
-        <w:rPr>
-          <w:rFonts w:ascii="Arial" w:hAnsi="Arial" w:cs="Arial"/>
-          <w:sz w:val="24"/>
-          <w:szCs w:val="24"/>
-        </w:rPr>
-        <w:t xml:space="preserve">: Date Range </w:t>
-      </w:r>
-      <w:r>
-        <w:rPr>
-          <w:rFonts w:ascii="Arial" w:hAnsi="Arial" w:cs="Arial"/>
-          <w:sz w:val="24"/>
-          <w:szCs w:val="24"/>
-        </w:rPr>
-        <w:t>A</w:t>
-      </w:r>
-      <w:r>
-        <w:rPr>
-          <w:rFonts w:ascii="Arial" w:hAnsi="Arial" w:cs="Arial"/>
-          <w:sz w:val="24"/>
-          <w:szCs w:val="24"/>
-        </w:rPr>
-        <w:t xml:space="preserve"> </w:t>
-      </w:r>
-      <w:r>
-        <w:rPr>
-          <w:rFonts w:ascii="Arial" w:hAnsi="Arial" w:cs="Arial"/>
-          <w:sz w:val="24"/>
-          <w:szCs w:val="24"/>
-        </w:rPr>
-        <w:t xml:space="preserve">Final Week </w:t>
-      </w:r>
-      <w:r>
-        <w:rPr>
-          <w:rFonts w:ascii="Arial" w:hAnsi="Arial" w:cs="Arial"/>
-          <w:sz w:val="24"/>
-          <w:szCs w:val="24"/>
-        </w:rPr>
-        <w:t>Departures</w:t>
+        <w:t>Figure 3: Date Range A Final Week Departures</w:t>
       </w:r>
     </w:p>
     <w:p>
@@ -3851,6 +3753,130 @@
           <w:sz w:val="24"/>
           <w:szCs w:val="24"/>
         </w:rPr>
+        <w:t>Figure 4: Date Range B Final Week Departures</w:t>
+      </w:r>
+    </w:p>
+    <w:p>
+      <w:pPr>
+        <w:pStyle w:val="Heading1"/>
+      </w:pPr>
+      <w:r>
+        <w:t xml:space="preserve">Findings </w:t>
+      </w:r>
+      <w:proofErr w:type="gramStart"/>
+      <w:r>
+        <w:t>And</w:t>
+      </w:r>
+      <w:proofErr w:type="gramEnd"/>
+      <w:r>
+        <w:t xml:space="preserve"> Conclusions</w:t>
+      </w:r>
+    </w:p>
+    <w:p>
+      <w:pPr>
+        <w:pStyle w:val="Heading2"/>
+      </w:pPr>
+      <w:r>
+        <w:t>OBSERVATIONS</w:t>
+      </w:r>
+    </w:p>
+    <w:p>
+      <w:pPr>
+        <w:rPr>
+          <w:rFonts w:ascii="Arial" w:hAnsi="Arial" w:cs="Arial"/>
+          <w:sz w:val="24"/>
+          <w:szCs w:val="24"/>
+        </w:rPr>
+      </w:pPr>
+      <w:r>
+        <w:rPr>
+          <w:rFonts w:ascii="Arial" w:hAnsi="Arial" w:cs="Arial"/>
+          <w:sz w:val="24"/>
+          <w:szCs w:val="24"/>
+        </w:rPr>
+        <w:t xml:space="preserve">In the date range A, MCO airport has handled less than 8.5 % of the Delta flights comparing with the numbers of Delta flights in ATL airport. Even that MCO airport shows a higher proportional number of delayed departure flights. </w:t>
+      </w:r>
+    </w:p>
+    <w:p>
+      <w:pPr>
+        <w:jc w:val="center"/>
+        <w:rPr>
+          <w:rFonts w:ascii="Arial" w:hAnsi="Arial" w:cs="Arial"/>
+          <w:sz w:val="24"/>
+          <w:szCs w:val="24"/>
+        </w:rPr>
+      </w:pPr>
+      <w:r>
+        <w:rPr>
+          <w:noProof/>
+        </w:rPr>
+        <w:drawing>
+          <wp:inline distT="0" distB="0" distL="0" distR="0" wp14:anchorId="16887DA5" wp14:editId="17ECE1BD">
+            <wp:extent cx="4733925" cy="3254573"/>
+            <wp:effectExtent l="0" t="0" r="0" b="3175"/>
+            <wp:docPr id="14" name="Content Placeholder 23">
+              <a:extLst xmlns:a="http://schemas.openxmlformats.org/drawingml/2006/main">
+                <a:ext uri="{FF2B5EF4-FFF2-40B4-BE49-F238E27FC236}">
+                  <a16:creationId xmlns:a16="http://schemas.microsoft.com/office/drawing/2014/main" id="{EAD3725D-F85F-374D-BA62-AA7D1B46BA1D}"/>
+                </a:ext>
+              </a:extLst>
+            </wp:docPr>
+            <wp:cNvGraphicFramePr>
+              <a:graphicFrameLocks xmlns:a="http://schemas.openxmlformats.org/drawingml/2006/main" noGrp="1" noChangeAspect="1"/>
+            </wp:cNvGraphicFramePr>
+            <a:graphic xmlns:a="http://schemas.openxmlformats.org/drawingml/2006/main">
+              <a:graphicData uri="http://schemas.openxmlformats.org/drawingml/2006/picture">
+                <pic:pic xmlns:pic="http://schemas.openxmlformats.org/drawingml/2006/picture">
+                  <pic:nvPicPr>
+                    <pic:cNvPr id="14" name="Content Placeholder 23">
+                      <a:extLst>
+                        <a:ext uri="{FF2B5EF4-FFF2-40B4-BE49-F238E27FC236}">
+                          <a16:creationId xmlns:a16="http://schemas.microsoft.com/office/drawing/2014/main" id="{EAD3725D-F85F-374D-BA62-AA7D1B46BA1D}"/>
+                        </a:ext>
+                      </a:extLst>
+                    </pic:cNvPr>
+                    <pic:cNvPicPr>
+                      <a:picLocks noGrp="1" noChangeAspect="1"/>
+                    </pic:cNvPicPr>
+                  </pic:nvPicPr>
+                  <pic:blipFill>
+                    <a:blip r:embed="rId45"/>
+                    <a:stretch>
+                      <a:fillRect/>
+                    </a:stretch>
+                  </pic:blipFill>
+                  <pic:spPr>
+                    <a:xfrm>
+                      <a:off x="0" y="0"/>
+                      <a:ext cx="4753465" cy="3268007"/>
+                    </a:xfrm>
+                    <a:prstGeom prst="rect">
+                      <a:avLst/>
+                    </a:prstGeom>
+                  </pic:spPr>
+                </pic:pic>
+              </a:graphicData>
+            </a:graphic>
+          </wp:inline>
+        </w:drawing>
+      </w:r>
+    </w:p>
+    <w:p>
+      <w:pPr>
+        <w:ind w:left="720"/>
+        <w:jc w:val="center"/>
+        <w:rPr>
+          <w:rFonts w:ascii="Arial" w:hAnsi="Arial" w:cs="Arial"/>
+          <w:sz w:val="24"/>
+          <w:szCs w:val="24"/>
+        </w:rPr>
+      </w:pPr>
+      <w:r>
+        <w:rPr>
+          <w:rFonts w:ascii="Arial" w:hAnsi="Arial" w:cs="Arial"/>
+          <w:sz w:val="24"/>
+          <w:szCs w:val="24"/>
+        </w:rPr>
         <w:t xml:space="preserve">Figure </w:t>
       </w:r>
       <w:r>
@@ -3859,7 +3885,7 @@
           <w:sz w:val="24"/>
           <w:szCs w:val="24"/>
         </w:rPr>
-        <w:t>4</w:t>
+        <w:t>5</w:t>
       </w:r>
       <w:r>
         <w:rPr>
@@ -3875,31 +3901,477 @@
           <w:sz w:val="24"/>
           <w:szCs w:val="24"/>
         </w:rPr>
-        <w:t>B</w:t>
-      </w:r>
-      <w:r>
-        <w:rPr>
-          <w:rFonts w:ascii="Arial" w:hAnsi="Arial" w:cs="Arial"/>
-          <w:sz w:val="24"/>
-          <w:szCs w:val="24"/>
-        </w:rPr>
-        <w:t xml:space="preserve"> Final Week Departures</w:t>
-      </w:r>
-    </w:p>
-    <w:p>
-      <w:pPr>
-        <w:pStyle w:val="Heading1"/>
-      </w:pPr>
-      <w:r>
-        <w:t xml:space="preserve">Findings </w:t>
+        <w:t xml:space="preserve">A &amp; </w:t>
+      </w:r>
+      <w:r>
+        <w:rPr>
+          <w:rFonts w:ascii="Arial" w:hAnsi="Arial" w:cs="Arial"/>
+          <w:sz w:val="24"/>
+          <w:szCs w:val="24"/>
+        </w:rPr>
+        <w:t xml:space="preserve">B </w:t>
+      </w:r>
+      <w:r>
+        <w:rPr>
+          <w:rFonts w:ascii="Arial" w:hAnsi="Arial" w:cs="Arial"/>
+          <w:sz w:val="24"/>
+          <w:szCs w:val="24"/>
+        </w:rPr>
+        <w:t>D</w:t>
+      </w:r>
+      <w:r>
+        <w:rPr>
+          <w:rFonts w:ascii="Arial" w:hAnsi="Arial" w:cs="Arial"/>
+          <w:sz w:val="24"/>
+          <w:szCs w:val="24"/>
+        </w:rPr>
+        <w:t>eparture</w:t>
+      </w:r>
+      <w:r>
+        <w:rPr>
+          <w:rFonts w:ascii="Arial" w:hAnsi="Arial" w:cs="Arial"/>
+          <w:sz w:val="24"/>
+          <w:szCs w:val="24"/>
+        </w:rPr>
+        <w:t xml:space="preserve"> Comparison by Airport</w:t>
+      </w:r>
+    </w:p>
+    <w:p>
+      <w:pPr>
+        <w:jc w:val="center"/>
+        <w:rPr>
+          <w:rFonts w:ascii="Arial" w:hAnsi="Arial" w:cs="Arial"/>
+          <w:sz w:val="24"/>
+          <w:szCs w:val="24"/>
+        </w:rPr>
+      </w:pPr>
+    </w:p>
+    <w:p>
+      <w:pPr>
+        <w:rPr>
+          <w:rFonts w:ascii="Arial" w:hAnsi="Arial" w:cs="Arial"/>
+          <w:sz w:val="24"/>
+          <w:szCs w:val="24"/>
+        </w:rPr>
+      </w:pPr>
+      <w:r>
+        <w:rPr>
+          <w:rFonts w:ascii="Arial" w:hAnsi="Arial" w:cs="Arial"/>
+          <w:sz w:val="24"/>
+          <w:szCs w:val="24"/>
+        </w:rPr>
+        <w:lastRenderedPageBreak/>
+        <w:t xml:space="preserve">In the shutdown period (range B) this difference has increased, showing that even operating a much higher number of flights, Atlanta airport has had a smaller impact with the shutdown than Orlando airport, when it comes to flight departures delays. </w:t>
+      </w:r>
+    </w:p>
+    <w:p>
+      <w:pPr>
+        <w:rPr>
+          <w:rFonts w:ascii="Arial" w:hAnsi="Arial" w:cs="Arial"/>
+          <w:sz w:val="24"/>
+          <w:szCs w:val="24"/>
+        </w:rPr>
+      </w:pPr>
+      <w:r>
+        <w:rPr>
+          <w:noProof/>
+        </w:rPr>
+        <w:drawing>
+          <wp:inline distT="0" distB="0" distL="0" distR="0" wp14:anchorId="6C842B62" wp14:editId="26952E53">
+            <wp:extent cx="5943600" cy="4085590"/>
+            <wp:effectExtent l="0" t="0" r="0" b="0"/>
+            <wp:docPr id="17" name="Content Placeholder 21">
+              <a:extLst xmlns:a="http://schemas.openxmlformats.org/drawingml/2006/main">
+                <a:ext uri="{FF2B5EF4-FFF2-40B4-BE49-F238E27FC236}">
+                  <a16:creationId xmlns:a16="http://schemas.microsoft.com/office/drawing/2014/main" id="{57691523-192A-574B-8D92-584D509DEF9D}"/>
+                </a:ext>
+              </a:extLst>
+            </wp:docPr>
+            <wp:cNvGraphicFramePr>
+              <a:graphicFrameLocks xmlns:a="http://schemas.openxmlformats.org/drawingml/2006/main" noGrp="1" noChangeAspect="1"/>
+            </wp:cNvGraphicFramePr>
+            <a:graphic xmlns:a="http://schemas.openxmlformats.org/drawingml/2006/main">
+              <a:graphicData uri="http://schemas.openxmlformats.org/drawingml/2006/picture">
+                <pic:pic xmlns:pic="http://schemas.openxmlformats.org/drawingml/2006/picture">
+                  <pic:nvPicPr>
+                    <pic:cNvPr id="17" name="Content Placeholder 21">
+                      <a:extLst>
+                        <a:ext uri="{FF2B5EF4-FFF2-40B4-BE49-F238E27FC236}">
+                          <a16:creationId xmlns:a16="http://schemas.microsoft.com/office/drawing/2014/main" id="{57691523-192A-574B-8D92-584D509DEF9D}"/>
+                        </a:ext>
+                      </a:extLst>
+                    </pic:cNvPr>
+                    <pic:cNvPicPr>
+                      <a:picLocks noGrp="1" noChangeAspect="1"/>
+                    </pic:cNvPicPr>
+                  </pic:nvPicPr>
+                  <pic:blipFill>
+                    <a:blip r:embed="rId46"/>
+                    <a:stretch>
+                      <a:fillRect/>
+                    </a:stretch>
+                  </pic:blipFill>
+                  <pic:spPr>
+                    <a:xfrm>
+                      <a:off x="0" y="0"/>
+                      <a:ext cx="5943600" cy="4085590"/>
+                    </a:xfrm>
+                    <a:prstGeom prst="rect">
+                      <a:avLst/>
+                    </a:prstGeom>
+                  </pic:spPr>
+                </pic:pic>
+              </a:graphicData>
+            </a:graphic>
+          </wp:inline>
+        </w:drawing>
+      </w:r>
+    </w:p>
+    <w:p>
+      <w:pPr>
+        <w:ind w:left="720"/>
+        <w:jc w:val="center"/>
+        <w:rPr>
+          <w:rFonts w:ascii="Arial" w:hAnsi="Arial" w:cs="Arial"/>
+          <w:sz w:val="24"/>
+          <w:szCs w:val="24"/>
+        </w:rPr>
+      </w:pPr>
+      <w:r>
+        <w:rPr>
+          <w:rFonts w:ascii="Arial" w:hAnsi="Arial" w:cs="Arial"/>
+          <w:sz w:val="24"/>
+          <w:szCs w:val="24"/>
+        </w:rPr>
+        <w:t xml:space="preserve">Figure </w:t>
+      </w:r>
+      <w:r>
+        <w:rPr>
+          <w:rFonts w:ascii="Arial" w:hAnsi="Arial" w:cs="Arial"/>
+          <w:sz w:val="24"/>
+          <w:szCs w:val="24"/>
+        </w:rPr>
+        <w:t>6</w:t>
+      </w:r>
+      <w:r>
+        <w:rPr>
+          <w:rFonts w:ascii="Arial" w:hAnsi="Arial" w:cs="Arial"/>
+          <w:sz w:val="24"/>
+          <w:szCs w:val="24"/>
+        </w:rPr>
+        <w:t>: Date Range A &amp; B</w:t>
+      </w:r>
+      <w:r>
+        <w:rPr>
+          <w:rFonts w:ascii="Arial" w:hAnsi="Arial" w:cs="Arial"/>
+          <w:sz w:val="24"/>
+          <w:szCs w:val="24"/>
+        </w:rPr>
+        <w:t xml:space="preserve"> (Final Week)</w:t>
+      </w:r>
+      <w:r>
+        <w:rPr>
+          <w:rFonts w:ascii="Arial" w:hAnsi="Arial" w:cs="Arial"/>
+          <w:sz w:val="24"/>
+          <w:szCs w:val="24"/>
+        </w:rPr>
+        <w:t xml:space="preserve"> Departure Comparison by Airport</w:t>
+      </w:r>
+    </w:p>
+    <w:p>
+      <w:pPr>
+        <w:rPr>
+          <w:rFonts w:ascii="Arial" w:hAnsi="Arial" w:cs="Arial"/>
+          <w:sz w:val="24"/>
+          <w:szCs w:val="24"/>
+        </w:rPr>
+      </w:pPr>
+    </w:p>
+    <w:p>
+      <w:pPr>
+        <w:rPr>
+          <w:rFonts w:ascii="Arial" w:hAnsi="Arial" w:cs="Arial"/>
+          <w:sz w:val="24"/>
+          <w:szCs w:val="24"/>
+        </w:rPr>
+      </w:pPr>
+      <w:r>
+        <w:rPr>
+          <w:rFonts w:ascii="Arial" w:hAnsi="Arial" w:cs="Arial"/>
+          <w:sz w:val="24"/>
+          <w:szCs w:val="24"/>
+        </w:rPr>
+        <w:t xml:space="preserve">In the last week of the shutdown the number of delayed departure flights has increased, representing over half of total delays for full shutdown period. (MCO full period 79, 52 in the last week – ATL full period 895, 574 in the last week) The increase might be related with TSA sickouts reaching 10% on Jan 20, 2019. </w:t>
+      </w:r>
+    </w:p>
+    <w:p>
+      <w:pPr>
+        <w:rPr>
+          <w:rFonts w:ascii="Arial" w:hAnsi="Arial" w:cs="Arial"/>
+          <w:sz w:val="24"/>
+          <w:szCs w:val="24"/>
+        </w:rPr>
+      </w:pPr>
+      <w:r>
+        <w:rPr>
+          <w:rFonts w:ascii="Arial" w:hAnsi="Arial" w:cs="Arial"/>
+          <w:sz w:val="24"/>
+          <w:szCs w:val="24"/>
+        </w:rPr>
+        <w:t>https://www.forbes.com/sites/michaelgoldstein/2019/01/22/us-airlines-take-stock-market-hit-as-government-shutdown-reaches-32-days/#68ff706a79de</w:t>
+      </w:r>
+    </w:p>
+    <w:p>
+      <w:pPr>
+        <w:rPr>
+          <w:rFonts w:ascii="Arial" w:hAnsi="Arial" w:cs="Arial"/>
+          <w:sz w:val="24"/>
+          <w:szCs w:val="24"/>
+        </w:rPr>
+      </w:pPr>
+      <w:r>
+        <w:rPr>
+          <w:rFonts w:ascii="Arial" w:hAnsi="Arial" w:cs="Arial"/>
+          <w:sz w:val="24"/>
+          <w:szCs w:val="24"/>
+        </w:rPr>
+        <w:t>Comparing the numbers of flights in each date range per airport, we can conclude that MCO airport has being more affected by the shutdown in number of flights departure delays, than Atlanta airport, however, in the subject “delays” historically MCO airport has been behind AT</w:t>
+      </w:r>
+      <w:r>
+        <w:rPr>
+          <w:rFonts w:ascii="Arial" w:hAnsi="Arial" w:cs="Arial"/>
+          <w:sz w:val="24"/>
+          <w:szCs w:val="24"/>
+        </w:rPr>
+        <w:t>L</w:t>
+      </w:r>
+      <w:r>
+        <w:rPr>
+          <w:rFonts w:ascii="Arial" w:hAnsi="Arial" w:cs="Arial"/>
+          <w:sz w:val="24"/>
+          <w:szCs w:val="24"/>
+        </w:rPr>
+        <w:t xml:space="preserve"> airport</w:t>
+      </w:r>
+      <w:r>
+        <w:rPr>
+          <w:rFonts w:ascii="Arial" w:hAnsi="Arial" w:cs="Arial"/>
+          <w:sz w:val="24"/>
+          <w:szCs w:val="24"/>
+        </w:rPr>
+        <w:t>.</w:t>
+      </w:r>
+    </w:p>
+    <w:p>
+      <w:pPr>
+        <w:jc w:val="center"/>
+        <w:rPr>
+          <w:rFonts w:ascii="Arial" w:hAnsi="Arial" w:cs="Arial"/>
+          <w:sz w:val="24"/>
+          <w:szCs w:val="24"/>
+        </w:rPr>
+      </w:pPr>
+      <w:r>
+        <w:rPr>
+          <w:noProof/>
+        </w:rPr>
+        <w:lastRenderedPageBreak/>
+        <w:drawing>
+          <wp:inline distT="0" distB="0" distL="0" distR="0" wp14:anchorId="01CF1B17" wp14:editId="014EEDDF">
+            <wp:extent cx="5149015" cy="3539948"/>
+            <wp:effectExtent l="0" t="0" r="0" b="3810"/>
+            <wp:docPr id="9" name="Content Placeholder 19">
+              <a:extLst xmlns:a="http://schemas.openxmlformats.org/drawingml/2006/main">
+                <a:ext uri="{FF2B5EF4-FFF2-40B4-BE49-F238E27FC236}">
+                  <a16:creationId xmlns:a16="http://schemas.microsoft.com/office/drawing/2014/main" id="{6441B89C-D39D-484E-9391-801305177C77}"/>
+                </a:ext>
+              </a:extLst>
+            </wp:docPr>
+            <wp:cNvGraphicFramePr>
+              <a:graphicFrameLocks xmlns:a="http://schemas.openxmlformats.org/drawingml/2006/main" noGrp="1" noChangeAspect="1"/>
+            </wp:cNvGraphicFramePr>
+            <a:graphic xmlns:a="http://schemas.openxmlformats.org/drawingml/2006/main">
+              <a:graphicData uri="http://schemas.openxmlformats.org/drawingml/2006/picture">
+                <pic:pic xmlns:pic="http://schemas.openxmlformats.org/drawingml/2006/picture">
+                  <pic:nvPicPr>
+                    <pic:cNvPr id="14" name="Content Placeholder 19">
+                      <a:extLst>
+                        <a:ext uri="{FF2B5EF4-FFF2-40B4-BE49-F238E27FC236}">
+                          <a16:creationId xmlns:a16="http://schemas.microsoft.com/office/drawing/2014/main" id="{6441B89C-D39D-484E-9391-801305177C77}"/>
+                        </a:ext>
+                      </a:extLst>
+                    </pic:cNvPr>
+                    <pic:cNvPicPr>
+                      <a:picLocks noGrp="1" noChangeAspect="1"/>
+                    </pic:cNvPicPr>
+                  </pic:nvPicPr>
+                  <pic:blipFill>
+                    <a:blip r:embed="rId47"/>
+                    <a:stretch>
+                      <a:fillRect/>
+                    </a:stretch>
+                  </pic:blipFill>
+                  <pic:spPr>
+                    <a:xfrm>
+                      <a:off x="0" y="0"/>
+                      <a:ext cx="5149015" cy="3539948"/>
+                    </a:xfrm>
+                    <a:prstGeom prst="rect">
+                      <a:avLst/>
+                    </a:prstGeom>
+                  </pic:spPr>
+                </pic:pic>
+              </a:graphicData>
+            </a:graphic>
+          </wp:inline>
+        </w:drawing>
+      </w:r>
+    </w:p>
+    <w:p>
+      <w:pPr>
+        <w:ind w:left="720"/>
+        <w:jc w:val="center"/>
+        <w:rPr>
+          <w:rFonts w:ascii="Arial" w:hAnsi="Arial" w:cs="Arial"/>
+          <w:sz w:val="24"/>
+          <w:szCs w:val="24"/>
+        </w:rPr>
+      </w:pPr>
+      <w:r>
+        <w:rPr>
+          <w:rFonts w:ascii="Arial" w:hAnsi="Arial" w:cs="Arial"/>
+          <w:sz w:val="24"/>
+          <w:szCs w:val="24"/>
+        </w:rPr>
+        <w:t xml:space="preserve">Figure </w:t>
+      </w:r>
+      <w:r>
+        <w:rPr>
+          <w:rFonts w:ascii="Arial" w:hAnsi="Arial" w:cs="Arial"/>
+          <w:sz w:val="24"/>
+          <w:szCs w:val="24"/>
+        </w:rPr>
+        <w:t>7</w:t>
+      </w:r>
+      <w:r>
+        <w:rPr>
+          <w:rFonts w:ascii="Arial" w:hAnsi="Arial" w:cs="Arial"/>
+          <w:sz w:val="24"/>
+          <w:szCs w:val="24"/>
+        </w:rPr>
+        <w:t>: Final Week Departure</w:t>
+      </w:r>
+      <w:r>
+        <w:rPr>
+          <w:rFonts w:ascii="Arial" w:hAnsi="Arial" w:cs="Arial"/>
+          <w:sz w:val="24"/>
+          <w:szCs w:val="24"/>
+        </w:rPr>
+        <w:t xml:space="preserve"> Status</w:t>
+      </w:r>
+      <w:r>
+        <w:rPr>
+          <w:rFonts w:ascii="Arial" w:hAnsi="Arial" w:cs="Arial"/>
+          <w:sz w:val="24"/>
+          <w:szCs w:val="24"/>
+        </w:rPr>
+        <w:t xml:space="preserve"> Comparison by Airport</w:t>
+      </w:r>
+    </w:p>
+    <w:p>
+      <w:pPr>
+        <w:jc w:val="center"/>
+        <w:rPr>
+          <w:rFonts w:ascii="Arial" w:hAnsi="Arial" w:cs="Arial"/>
+          <w:sz w:val="24"/>
+          <w:szCs w:val="24"/>
+        </w:rPr>
+      </w:pPr>
+    </w:p>
+    <w:p>
+      <w:pPr>
+        <w:rPr>
+          <w:rFonts w:ascii="Arial" w:hAnsi="Arial" w:cs="Arial"/>
+          <w:sz w:val="24"/>
+          <w:szCs w:val="24"/>
+        </w:rPr>
+      </w:pPr>
+      <w:r>
+        <w:rPr>
+          <w:rFonts w:ascii="Arial" w:hAnsi="Arial" w:cs="Arial"/>
+          <w:sz w:val="24"/>
+          <w:szCs w:val="24"/>
+        </w:rPr>
+        <w:t xml:space="preserve">The MCO average delays for customs/security is 24,45 min. against 12,27 in ATL airport. The average departures </w:t>
       </w:r>
       <w:proofErr w:type="gramStart"/>
       <w:r>
-        <w:t>And</w:t>
+        <w:rPr>
+          <w:rFonts w:ascii="Arial" w:hAnsi="Arial" w:cs="Arial"/>
+          <w:sz w:val="24"/>
+          <w:szCs w:val="24"/>
+        </w:rPr>
+        <w:t>delays</w:t>
       </w:r>
       <w:proofErr w:type="gramEnd"/>
       <w:r>
-        <w:t xml:space="preserve"> Conclusions</w:t>
+        <w:rPr>
+          <w:rFonts w:ascii="Arial" w:hAnsi="Arial" w:cs="Arial"/>
+          <w:sz w:val="24"/>
+          <w:szCs w:val="24"/>
+        </w:rPr>
+        <w:t xml:space="preserve"> in MCO is 68 min. against 58 in ATL. </w:t>
+      </w:r>
+    </w:p>
+    <w:p>
+      <w:pPr>
+        <w:rPr>
+          <w:rFonts w:ascii="Arial" w:hAnsi="Arial" w:cs="Arial"/>
+          <w:sz w:val="24"/>
+          <w:szCs w:val="24"/>
+        </w:rPr>
+      </w:pPr>
+      <w:r>
+        <w:rPr>
+          <w:rFonts w:ascii="Arial" w:hAnsi="Arial" w:cs="Arial"/>
+          <w:sz w:val="24"/>
+          <w:szCs w:val="24"/>
+        </w:rPr>
+        <w:t xml:space="preserve">Atlanta Airport has a Delay Index of B – (401,78) and MCO Delay Index is D (517,80). </w:t>
+      </w:r>
+    </w:p>
+    <w:p>
+      <w:pPr>
+        <w:rPr>
+          <w:rFonts w:ascii="Arial" w:hAnsi="Arial" w:cs="Arial"/>
+          <w:sz w:val="24"/>
+          <w:szCs w:val="24"/>
+        </w:rPr>
+      </w:pPr>
+      <w:r>
+        <w:rPr>
+          <w:rFonts w:ascii="Arial" w:hAnsi="Arial" w:cs="Arial"/>
+          <w:sz w:val="24"/>
+          <w:szCs w:val="24"/>
+        </w:rPr>
+        <w:t xml:space="preserve">Based on these numbers we can assume that ATL airport was better prepared to deal with the shutdown than MCO airport. </w:t>
+      </w:r>
+    </w:p>
+    <w:p>
+      <w:pPr>
+        <w:rPr>
+          <w:rFonts w:ascii="Arial" w:hAnsi="Arial" w:cs="Arial"/>
+          <w:sz w:val="24"/>
+          <w:szCs w:val="24"/>
+        </w:rPr>
+      </w:pPr>
+      <w:r>
+        <w:rPr>
+          <w:rFonts w:ascii="Arial" w:hAnsi="Arial" w:cs="Arial"/>
+          <w:sz w:val="24"/>
+          <w:szCs w:val="24"/>
+        </w:rPr>
+        <w:t>https://www.orlandoweekly.com/Blogs/archives/2018/11/21/orlando-international-airport-ranked-among-most-likely-to-delay-your-flight</w:t>
       </w:r>
     </w:p>
     <w:p>
@@ -3907,178 +4379,108 @@
         <w:pStyle w:val="Heading2"/>
       </w:pPr>
       <w:r>
-        <w:t>OBSERVATIONS</w:t>
-      </w:r>
-    </w:p>
-    <w:p>
-      <w:pPr>
-        <w:rPr>
-          <w:rFonts w:ascii="Arial" w:hAnsi="Arial" w:cs="Arial"/>
-          <w:sz w:val="24"/>
-          <w:szCs w:val="24"/>
-        </w:rPr>
-      </w:pPr>
-      <w:r>
-        <w:rPr>
-          <w:rFonts w:ascii="Arial" w:hAnsi="Arial" w:cs="Arial"/>
-          <w:sz w:val="24"/>
-          <w:szCs w:val="24"/>
-        </w:rPr>
-        <w:t xml:space="preserve">In the date range A, MCO airport has handled less than 8.5 % of the Delta flights comparing with the numbers of Delta flights in ATL airport. Even that MCO airport shows a higher proportional number of delayed departure flights. </w:t>
-      </w:r>
-    </w:p>
-    <w:p>
-      <w:pPr>
-        <w:rPr>
-          <w:rFonts w:ascii="Arial" w:hAnsi="Arial" w:cs="Arial"/>
-          <w:sz w:val="24"/>
-          <w:szCs w:val="24"/>
-        </w:rPr>
-      </w:pPr>
-      <w:r>
-        <w:rPr>
-          <w:rFonts w:ascii="Arial" w:hAnsi="Arial" w:cs="Arial"/>
-          <w:sz w:val="24"/>
-          <w:szCs w:val="24"/>
-        </w:rPr>
-        <w:t xml:space="preserve">In the shutdown period (range B) this difference has increased, showing that even operating a much higher number of flights, Atlanta airport has had a smaller impact with the shutdown than Orlando airport, when it comes to flight departures delays. </w:t>
-      </w:r>
-    </w:p>
-    <w:p>
-      <w:pPr>
-        <w:rPr>
-          <w:rFonts w:ascii="Arial" w:hAnsi="Arial" w:cs="Arial"/>
-          <w:sz w:val="24"/>
-          <w:szCs w:val="24"/>
-        </w:rPr>
-      </w:pPr>
-      <w:r>
-        <w:rPr>
-          <w:rFonts w:ascii="Arial" w:hAnsi="Arial" w:cs="Arial"/>
-          <w:sz w:val="24"/>
-          <w:szCs w:val="24"/>
-        </w:rPr>
-        <w:t xml:space="preserve">In the last week of the shutdown the number of delayed departure flights has increased, representing over half of total delays for full shutdown period. (MCO full period 79, 52 in the last week – ATL full period 895, 574 in the last week) The increase might be related with TSA sickouts reaching 10% on Jan 20, 2019. </w:t>
-      </w:r>
-    </w:p>
-    <w:p>
-      <w:pPr>
-        <w:rPr>
-          <w:rFonts w:ascii="Arial" w:hAnsi="Arial" w:cs="Arial"/>
-          <w:sz w:val="24"/>
-          <w:szCs w:val="24"/>
-        </w:rPr>
-      </w:pPr>
-      <w:r>
-        <w:rPr>
-          <w:rFonts w:ascii="Arial" w:hAnsi="Arial" w:cs="Arial"/>
-          <w:sz w:val="24"/>
-          <w:szCs w:val="24"/>
-        </w:rPr>
-        <w:t>https://www.forbes.com/sites/michaelgoldstein/2019/01/22/us-airlines-take-stock-market-hit-as-government-shutdown-reaches-32-days/#68ff706a79de</w:t>
-      </w:r>
-    </w:p>
-    <w:p>
-      <w:pPr>
-        <w:rPr>
-          <w:rFonts w:ascii="Arial" w:hAnsi="Arial" w:cs="Arial"/>
-          <w:sz w:val="24"/>
-          <w:szCs w:val="24"/>
-        </w:rPr>
-      </w:pPr>
-      <w:r>
-        <w:rPr>
-          <w:rFonts w:ascii="Arial" w:hAnsi="Arial" w:cs="Arial"/>
-          <w:sz w:val="24"/>
-          <w:szCs w:val="24"/>
-        </w:rPr>
-        <w:t>Comparing the numbers of flights in each date range per airport, we can conclude that MCO airport has being more affected by the shutdown in number of flights departure delays, than Atlanta airport, however, in the subject “delays” historically MCO airport has been behind AT</w:t>
-      </w:r>
-      <w:r>
-        <w:rPr>
-          <w:rFonts w:ascii="Arial" w:hAnsi="Arial" w:cs="Arial"/>
-          <w:sz w:val="24"/>
-          <w:szCs w:val="24"/>
-        </w:rPr>
-        <w:t>L</w:t>
-      </w:r>
-      <w:r>
-        <w:rPr>
-          <w:rFonts w:ascii="Arial" w:hAnsi="Arial" w:cs="Arial"/>
-          <w:sz w:val="24"/>
-          <w:szCs w:val="24"/>
-        </w:rPr>
-        <w:t xml:space="preserve"> </w:t>
-      </w:r>
-      <w:proofErr w:type="gramStart"/>
-      <w:r>
-        <w:rPr>
-          <w:rFonts w:ascii="Arial" w:hAnsi="Arial" w:cs="Arial"/>
-          <w:sz w:val="24"/>
-          <w:szCs w:val="24"/>
-        </w:rPr>
-        <w:t>airport .</w:t>
-      </w:r>
-      <w:proofErr w:type="gramEnd"/>
-      <w:r>
-        <w:rPr>
-          <w:rFonts w:ascii="Arial" w:hAnsi="Arial" w:cs="Arial"/>
-          <w:sz w:val="24"/>
-          <w:szCs w:val="24"/>
-        </w:rPr>
-        <w:t xml:space="preserve"> </w:t>
-      </w:r>
-    </w:p>
-    <w:p>
-      <w:pPr>
-        <w:rPr>
-          <w:rFonts w:ascii="Arial" w:hAnsi="Arial" w:cs="Arial"/>
-          <w:sz w:val="24"/>
-          <w:szCs w:val="24"/>
-        </w:rPr>
-      </w:pPr>
-      <w:r>
-        <w:rPr>
-          <w:rFonts w:ascii="Arial" w:hAnsi="Arial" w:cs="Arial"/>
-          <w:sz w:val="24"/>
-          <w:szCs w:val="24"/>
-        </w:rPr>
-        <w:t xml:space="preserve">The MCO average delays for customs/security is 24,45 min. against 12,27 in ATL airport. The average departures </w:t>
-      </w:r>
-      <w:proofErr w:type="gramStart"/>
-      <w:r>
-        <w:rPr>
-          <w:rFonts w:ascii="Arial" w:hAnsi="Arial" w:cs="Arial"/>
-          <w:sz w:val="24"/>
-          <w:szCs w:val="24"/>
-        </w:rPr>
-        <w:t>delays</w:t>
-      </w:r>
-      <w:proofErr w:type="gramEnd"/>
-      <w:r>
-        <w:rPr>
-          <w:rFonts w:ascii="Arial" w:hAnsi="Arial" w:cs="Arial"/>
-          <w:sz w:val="24"/>
-          <w:szCs w:val="24"/>
-        </w:rPr>
-        <w:t xml:space="preserve"> in MCO is 68 min. against 58 in ATL. </w:t>
-      </w:r>
-    </w:p>
-    <w:p>
-      <w:pPr>
-        <w:rPr>
-          <w:rFonts w:ascii="Arial" w:hAnsi="Arial" w:cs="Arial"/>
-          <w:sz w:val="24"/>
-          <w:szCs w:val="24"/>
-        </w:rPr>
-      </w:pPr>
-      <w:r>
-        <w:rPr>
-          <w:rFonts w:ascii="Arial" w:hAnsi="Arial" w:cs="Arial"/>
-          <w:sz w:val="24"/>
-          <w:szCs w:val="24"/>
-        </w:rPr>
-        <w:t xml:space="preserve">Atlanta Airport has a Delay Index of B – (401,78) and MCO Delay Index is D (517,80). </w:t>
+        <w:t>AIRPORT TO AIRPORT IMPACT ANALYSIS</w:t>
+      </w:r>
+    </w:p>
+    <w:p>
+      <w:pPr>
+        <w:rPr>
+          <w:rFonts w:ascii="Arial" w:hAnsi="Arial" w:cs="Arial"/>
+          <w:b/>
+          <w:sz w:val="24"/>
+          <w:szCs w:val="24"/>
+        </w:rPr>
+      </w:pPr>
+      <w:r>
+        <w:rPr>
+          <w:rFonts w:ascii="Arial" w:hAnsi="Arial" w:cs="Arial"/>
+          <w:b/>
+          <w:sz w:val="24"/>
+          <w:szCs w:val="24"/>
+        </w:rPr>
+        <w:t>What evidence is there that delays at one airport cause delays at another airport?</w:t>
+      </w:r>
+    </w:p>
+    <w:p>
+      <w:pPr>
+        <w:rPr>
+          <w:rFonts w:ascii="Arial" w:hAnsi="Arial" w:cs="Arial"/>
+          <w:sz w:val="24"/>
+          <w:szCs w:val="24"/>
+        </w:rPr>
+      </w:pPr>
+      <w:r>
+        <w:rPr>
+          <w:rFonts w:ascii="Arial" w:hAnsi="Arial" w:cs="Arial"/>
+          <w:sz w:val="24"/>
+          <w:szCs w:val="24"/>
+        </w:rPr>
+        <w:t>Based on the data we collected, we decided to examine any possible causality of delay from MCO to ATL and vice versa.</w:t>
+      </w:r>
+    </w:p>
+    <w:p>
+      <w:pPr>
+        <w:rPr>
+          <w:rFonts w:ascii="Arial" w:hAnsi="Arial" w:cs="Arial"/>
+          <w:sz w:val="24"/>
+          <w:szCs w:val="24"/>
+        </w:rPr>
+      </w:pPr>
+      <w:r>
+        <w:rPr>
+          <w:rFonts w:ascii="Arial" w:hAnsi="Arial" w:cs="Arial"/>
+          <w:sz w:val="24"/>
+          <w:szCs w:val="24"/>
+        </w:rPr>
+        <w:drawing>
+          <wp:inline distT="0" distB="0" distL="0" distR="0" wp14:anchorId="45D3A8E1" wp14:editId="4A609ED2">
+            <wp:extent cx="5943600" cy="1100455"/>
+            <wp:effectExtent l="0" t="0" r="0" b="4445"/>
+            <wp:docPr id="18" name="Picture 6">
+              <a:extLst xmlns:a="http://schemas.openxmlformats.org/drawingml/2006/main">
+                <a:ext uri="{FF2B5EF4-FFF2-40B4-BE49-F238E27FC236}">
+                  <a16:creationId xmlns:a16="http://schemas.microsoft.com/office/drawing/2014/main" id="{A725B1E7-C807-4D45-9218-184021791404}"/>
+                </a:ext>
+              </a:extLst>
+            </wp:docPr>
+            <wp:cNvGraphicFramePr>
+              <a:graphicFrameLocks xmlns:a="http://schemas.openxmlformats.org/drawingml/2006/main" noChangeAspect="1"/>
+            </wp:cNvGraphicFramePr>
+            <a:graphic xmlns:a="http://schemas.openxmlformats.org/drawingml/2006/main">
+              <a:graphicData uri="http://schemas.openxmlformats.org/drawingml/2006/picture">
+                <pic:pic xmlns:pic="http://schemas.openxmlformats.org/drawingml/2006/picture">
+                  <pic:nvPicPr>
+                    <pic:cNvPr id="7" name="Picture 6">
+                      <a:extLst>
+                        <a:ext uri="{FF2B5EF4-FFF2-40B4-BE49-F238E27FC236}">
+                          <a16:creationId xmlns:a16="http://schemas.microsoft.com/office/drawing/2014/main" id="{A725B1E7-C807-4D45-9218-184021791404}"/>
+                        </a:ext>
+                      </a:extLst>
+                    </pic:cNvPr>
+                    <pic:cNvPicPr>
+                      <a:picLocks noChangeAspect="1"/>
+                    </pic:cNvPicPr>
+                  </pic:nvPicPr>
+                  <pic:blipFill>
+                    <a:blip r:embed="rId48"/>
+                    <a:stretch>
+                      <a:fillRect/>
+                    </a:stretch>
+                  </pic:blipFill>
+                  <pic:spPr>
+                    <a:xfrm>
+                      <a:off x="0" y="0"/>
+                      <a:ext cx="5943600" cy="1100455"/>
+                    </a:xfrm>
+                    <a:prstGeom prst="rect">
+                      <a:avLst/>
+                    </a:prstGeom>
+                  </pic:spPr>
+                </pic:pic>
+              </a:graphicData>
+            </a:graphic>
+          </wp:inline>
+        </w:drawing>
       </w:r>
     </w:p>
     <w:p>
@@ -4096,84 +4498,6 @@
           <w:szCs w:val="24"/>
         </w:rPr>
         <w:lastRenderedPageBreak/>
-        <w:t xml:space="preserve">Based on these numbers we can assume that ATL airport was better prepared to deal with the shutdown than MCO airport. </w:t>
-      </w:r>
-    </w:p>
-    <w:p>
-      <w:pPr>
-        <w:rPr>
-          <w:rFonts w:ascii="Arial" w:hAnsi="Arial" w:cs="Arial"/>
-          <w:sz w:val="24"/>
-          <w:szCs w:val="24"/>
-        </w:rPr>
-      </w:pPr>
-      <w:r>
-        <w:rPr>
-          <w:rFonts w:ascii="Arial" w:hAnsi="Arial" w:cs="Arial"/>
-          <w:sz w:val="24"/>
-          <w:szCs w:val="24"/>
-        </w:rPr>
-        <w:t>https://www.orlandoweekly.com/Blogs/archives/2018/11/21/orlando-international-airport-ranked-among-most-likely-to-delay-your-flight</w:t>
-      </w:r>
-    </w:p>
-    <w:p>
-      <w:pPr>
-        <w:pStyle w:val="Heading2"/>
-      </w:pPr>
-      <w:r>
-        <w:t>AIRPORT TO AIRPORT IMPACT ANALYSIS</w:t>
-      </w:r>
-    </w:p>
-    <w:p>
-      <w:pPr>
-        <w:rPr>
-          <w:rFonts w:ascii="Arial" w:hAnsi="Arial" w:cs="Arial"/>
-          <w:b/>
-          <w:sz w:val="24"/>
-          <w:szCs w:val="24"/>
-        </w:rPr>
-      </w:pPr>
-      <w:r>
-        <w:rPr>
-          <w:rFonts w:ascii="Arial" w:hAnsi="Arial" w:cs="Arial"/>
-          <w:b/>
-          <w:sz w:val="24"/>
-          <w:szCs w:val="24"/>
-        </w:rPr>
-        <w:t>What evidence is there that delays at one airport cause delays at another airport?</w:t>
-      </w:r>
-    </w:p>
-    <w:p>
-      <w:pPr>
-        <w:rPr>
-          <w:rFonts w:ascii="Arial" w:hAnsi="Arial" w:cs="Arial"/>
-          <w:sz w:val="24"/>
-          <w:szCs w:val="24"/>
-        </w:rPr>
-      </w:pPr>
-      <w:r>
-        <w:rPr>
-          <w:rFonts w:ascii="Arial" w:hAnsi="Arial" w:cs="Arial"/>
-          <w:sz w:val="24"/>
-          <w:szCs w:val="24"/>
-        </w:rPr>
-        <w:t>Based on the data we collected, we decided to examine any possible causality of delay from MCO to ATL and vice versa.</w:t>
-      </w:r>
-    </w:p>
-    <w:p>
-      <w:pPr>
-        <w:rPr>
-          <w:rFonts w:ascii="Arial" w:hAnsi="Arial" w:cs="Arial"/>
-          <w:sz w:val="24"/>
-          <w:szCs w:val="24"/>
-        </w:rPr>
-      </w:pPr>
-      <w:r>
-        <w:rPr>
-          <w:rFonts w:ascii="Arial" w:hAnsi="Arial" w:cs="Arial"/>
-          <w:sz w:val="24"/>
-          <w:szCs w:val="24"/>
-        </w:rPr>
         <w:t xml:space="preserve">According to our data queries, only 4.8% (14+16) </w:t>
       </w:r>
       <w:proofErr w:type="gramStart"/>
@@ -4245,13 +4569,669 @@
     </w:p>
     <w:p>
       <w:pPr>
-        <w:rPr>
-          <w:rFonts w:ascii="Arial" w:hAnsi="Arial" w:cs="Arial"/>
-          <w:sz w:val="24"/>
-          <w:szCs w:val="24"/>
-        </w:rPr>
-      </w:pPr>
-      <w:r>
+        <w:pStyle w:val="Heading2"/>
+      </w:pPr>
+      <w:r>
+        <w:t>ORLANDO AIRPORT</w:t>
+      </w:r>
+    </w:p>
+    <w:p>
+      <w:pPr>
+        <w:pStyle w:val="Heading2"/>
+      </w:pPr>
+      <w:r>
+        <w:t xml:space="preserve">  </w:t>
+      </w:r>
+    </w:p>
+    <w:p>
+      <w:pPr>
+        <w:ind w:left="1440" w:firstLine="720"/>
+        <w:rPr>
+          <w:rFonts w:ascii="Arial" w:hAnsi="Arial" w:cs="Arial"/>
+          <w:sz w:val="24"/>
+          <w:szCs w:val="24"/>
+        </w:rPr>
+      </w:pPr>
+      <w:r>
+        <w:rPr>
+          <w:noProof/>
+        </w:rPr>
+        <mc:AlternateContent>
+          <mc:Choice Requires="wps">
+            <w:drawing>
+              <wp:anchor distT="0" distB="0" distL="114300" distR="114300" simplePos="0" relativeHeight="251660288" behindDoc="0" locked="0" layoutInCell="1" allowOverlap="1" wp14:anchorId="034A7595" wp14:editId="4BF791A8">
+                <wp:simplePos x="0" y="0"/>
+                <wp:positionH relativeFrom="column">
+                  <wp:posOffset>2105025</wp:posOffset>
+                </wp:positionH>
+                <wp:positionV relativeFrom="paragraph">
+                  <wp:posOffset>236220</wp:posOffset>
+                </wp:positionV>
+                <wp:extent cx="1304925" cy="2819400"/>
+                <wp:effectExtent l="0" t="0" r="28575" b="19050"/>
+                <wp:wrapNone/>
+                <wp:docPr id="13" name="Rectangle 16">
+                  <a:extLst xmlns:a="http://schemas.openxmlformats.org/drawingml/2006/main"/>
+                </wp:docPr>
+                <wp:cNvGraphicFramePr/>
+                <a:graphic xmlns:a="http://schemas.openxmlformats.org/drawingml/2006/main">
+                  <a:graphicData uri="http://schemas.microsoft.com/office/word/2010/wordprocessingShape">
+                    <wps:wsp>
+                      <wps:cNvSpPr/>
+                      <wps:spPr>
+                        <a:xfrm flipV="1">
+                          <a:off x="0" y="0"/>
+                          <a:ext cx="1304925" cy="2819400"/>
+                        </a:xfrm>
+                        <a:prstGeom prst="rect">
+                          <a:avLst/>
+                        </a:prstGeom>
+                        <a:noFill/>
+                        <a:ln>
+                          <a:solidFill>
+                            <a:srgbClr val="FF0000"/>
+                          </a:solidFill>
+                        </a:ln>
+                      </wps:spPr>
+                      <wps:style>
+                        <a:lnRef idx="2">
+                          <a:schemeClr val="accent1">
+                            <a:shade val="50000"/>
+                          </a:schemeClr>
+                        </a:lnRef>
+                        <a:fillRef idx="1">
+                          <a:schemeClr val="accent1"/>
+                        </a:fillRef>
+                        <a:effectRef idx="0">
+                          <a:schemeClr val="accent1"/>
+                        </a:effectRef>
+                        <a:fontRef idx="minor">
+                          <a:schemeClr val="lt1"/>
+                        </a:fontRef>
+                      </wps:style>
+                      <wps:bodyPr rtlCol="0" anchor="ctr"/>
+                    </wps:wsp>
+                  </a:graphicData>
+                </a:graphic>
+                <wp14:sizeRelH relativeFrom="margin">
+                  <wp14:pctWidth>0</wp14:pctWidth>
+                </wp14:sizeRelH>
+                <wp14:sizeRelV relativeFrom="margin">
+                  <wp14:pctHeight>0</wp14:pctHeight>
+                </wp14:sizeRelV>
+              </wp:anchor>
+            </w:drawing>
+          </mc:Choice>
+          <mc:Fallback>
+            <w:pict>
+              <v:rect w14:anchorId="7E378CE5" id="Rectangle 16" o:spid="_x0000_s1026" style="position:absolute;margin-left:165.75pt;margin-top:18.6pt;width:102.75pt;height:222pt;flip:y;z-index:251660288;visibility:visible;mso-wrap-style:square;mso-width-percent:0;mso-height-percent:0;mso-wrap-distance-left:9pt;mso-wrap-distance-top:0;mso-wrap-distance-right:9pt;mso-wrap-distance-bottom:0;mso-position-horizontal:absolute;mso-position-horizontal-relative:text;mso-position-vertical:absolute;mso-position-vertical-relative:text;mso-width-percent:0;mso-height-percent:0;mso-width-relative:margin;mso-height-relative:margin;v-text-anchor:middle" o:gfxdata="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" filled="f" strokecolor="red" strokeweight="1pt"/>
+            </w:pict>
+          </mc:Fallback>
+        </mc:AlternateContent>
+      </w:r>
+      <w:r>
+        <w:rPr>
+          <w:noProof/>
+        </w:rPr>
+        <mc:AlternateContent>
+          <mc:Choice Requires="wpg">
+            <w:drawing>
+              <wp:inline distT="0" distB="0" distL="0" distR="0" wp14:anchorId="7DEC7260" wp14:editId="5B4C34FE">
+                <wp:extent cx="3962400" cy="3200400"/>
+                <wp:effectExtent l="0" t="0" r="0" b="0"/>
+                <wp:docPr id="10" name="Group 9">
+                  <a:extLst xmlns:a="http://schemas.openxmlformats.org/drawingml/2006/main"/>
+                </wp:docPr>
+                <wp:cNvGraphicFramePr/>
+                <a:graphic xmlns:a="http://schemas.openxmlformats.org/drawingml/2006/main">
+                  <a:graphicData uri="http://schemas.microsoft.com/office/word/2010/wordprocessingGroup">
+                    <wpg:wgp>
+                      <wpg:cNvGrpSpPr/>
+                      <wpg:grpSpPr>
+                        <a:xfrm>
+                          <a:off x="0" y="0"/>
+                          <a:ext cx="3962400" cy="3200400"/>
+                          <a:chOff x="0" y="0"/>
+                          <a:chExt cx="4657725" cy="3800475"/>
+                        </a:xfrm>
+                      </wpg:grpSpPr>
+                      <pic:pic xmlns:pic="http://schemas.openxmlformats.org/drawingml/2006/picture">
+                        <pic:nvPicPr>
+                          <pic:cNvPr id="11" name="Picture 11">
+                            <a:extLst/>
+                          </pic:cNvPr>
+                          <pic:cNvPicPr>
+                            <a:picLocks noChangeAspect="1" noChangeArrowheads="1"/>
+                          </pic:cNvPicPr>
+                        </pic:nvPicPr>
+                        <pic:blipFill>
+                          <a:blip r:embed="rId49">
+                            <a:extLst>
+                              <a:ext uri="{28A0092B-C50C-407E-A947-70E740481C1C}">
+                                <a14:useLocalDpi xmlns:a14="http://schemas.microsoft.com/office/drawing/2010/main" val="0"/>
+                              </a:ext>
+                            </a:extLst>
+                          </a:blip>
+                          <a:srcRect/>
+                          <a:stretch>
+                            <a:fillRect/>
+                          </a:stretch>
+                        </pic:blipFill>
+                        <pic:spPr bwMode="auto">
+                          <a:xfrm>
+                            <a:off x="0" y="0"/>
+                            <a:ext cx="4657725" cy="3800475"/>
+                          </a:xfrm>
+                          <a:prstGeom prst="rect">
+                            <a:avLst/>
+                          </a:prstGeom>
+                          <a:noFill/>
+                          <a:extLst>
+                            <a:ext uri="{909E8E84-426E-40DD-AFC4-6F175D3DCCD1}">
+                              <a14:hiddenFill xmlns:a14="http://schemas.microsoft.com/office/drawing/2010/main">
+                                <a:solidFill>
+                                  <a:srgbClr val="FFFFFF"/>
+                                </a:solidFill>
+                              </a14:hiddenFill>
+                            </a:ext>
+                          </a:extLst>
+                        </pic:spPr>
+                      </pic:pic>
+                      <wps:wsp>
+                        <wps:cNvPr id="12" name="Straight Connector 12">
+                          <a:extLst/>
+                        </wps:cNvPr>
+                        <wps:cNvCnPr>
+                          <a:cxnSpLocks/>
+                        </wps:cNvCnPr>
+                        <wps:spPr>
+                          <a:xfrm>
+                            <a:off x="466534" y="2070183"/>
+                            <a:ext cx="3154680" cy="0"/>
+                          </a:xfrm>
+                          <a:prstGeom prst="line">
+                            <a:avLst/>
+                          </a:prstGeom>
+                        </wps:spPr>
+                        <wps:style>
+                          <a:lnRef idx="1">
+                            <a:schemeClr val="accent1"/>
+                          </a:lnRef>
+                          <a:fillRef idx="0">
+                            <a:schemeClr val="accent1"/>
+                          </a:fillRef>
+                          <a:effectRef idx="0">
+                            <a:schemeClr val="accent1"/>
+                          </a:effectRef>
+                          <a:fontRef idx="minor">
+                            <a:schemeClr val="tx1"/>
+                          </a:fontRef>
+                        </wps:style>
+                        <wps:bodyPr/>
+                      </wps:wsp>
+                    </wpg:wgp>
+                  </a:graphicData>
+                </a:graphic>
+              </wp:inline>
+            </w:drawing>
+          </mc:Choice>
+          <mc:Fallback>
+            <w:pict>
+              <v:group w14:anchorId="7AE702DB" id="Group 9" o:spid="_x0000_s1026" style="width:312pt;height:252pt;mso-position-horizontal-relative:char;mso-position-vertical-relative:line" coordsize="46577,38004" o:gfxdata="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">
+                <v:shapetype id="_x0000_t75" coordsize="21600,21600" o:spt="75" o:preferrelative="t" path="m@4@5l@4@11@9@11@9@5xe" filled="f" stroked="f">
+                  <v:stroke joinstyle="miter"/>
+                  <v:formulas>
+                    <v:f eqn="if lineDrawn pixelLineWidth 0"/>
+                    <v:f eqn="sum @0 1 0"/>
+                    <v:f eqn="sum 0 0 @1"/>
+                    <v:f eqn="prod @2 1 2"/>
+                    <v:f eqn="prod @3 21600 pixelWidth"/>
+                    <v:f eqn="prod @3 21600 pixelHeight"/>
+                    <v:f eqn="sum @0 0 1"/>
+                    <v:f eqn="prod @6 1 2"/>
+                    <v:f eqn="prod @7 21600 pixelWidth"/>
+                    <v:f eqn="sum @8 21600 0"/>
+                    <v:f eqn="prod @7 21600 pixelHeight"/>
+                    <v:f eqn="sum @10 21600 0"/>
+                  </v:formulas>
+                  <v:path o:extrusionok="f" gradientshapeok="t" o:connecttype="rect"/>
+                  <o:lock v:ext="edit" aspectratio="t"/>
+                </v:shapetype>
+                <v:shape id="Picture 11" o:spid="_x0000_s1027" type="#_x0000_t75" style="position:absolute;width:46577;height:38004;visibility:visible;mso-wrap-style:square" o:gfxdata="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">
+                  <v:imagedata r:id="rId50" o:title=""/>
+                </v:shape>
+                <v:line id="Straight Connector 12" o:spid="_x0000_s1028" style="position:absolute;visibility:visible;mso-wrap-style:square" from="4665,20701" to="36212,20701" o:connectortype="straight" o:gfxdata="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" strokecolor="#5b9bd5 [3204]" strokeweight=".5pt">
+                  <v:stroke joinstyle="miter"/>
+                  <o:lock v:ext="edit" shapetype="f"/>
+                </v:line>
+                <w10:anchorlock/>
+              </v:group>
+            </w:pict>
+          </mc:Fallback>
+        </mc:AlternateContent>
+      </w:r>
+    </w:p>
+    <w:p>
+      <w:pPr>
+        <w:ind w:left="720"/>
+        <w:jc w:val="center"/>
+        <w:rPr>
+          <w:rFonts w:ascii="Arial" w:hAnsi="Arial" w:cs="Arial"/>
+          <w:sz w:val="24"/>
+          <w:szCs w:val="24"/>
+        </w:rPr>
+      </w:pPr>
+      <w:r>
+        <w:rPr>
+          <w:rFonts w:ascii="Arial" w:hAnsi="Arial" w:cs="Arial"/>
+          <w:sz w:val="24"/>
+          <w:szCs w:val="24"/>
+        </w:rPr>
+        <w:t xml:space="preserve">Figure </w:t>
+      </w:r>
+      <w:r>
+        <w:rPr>
+          <w:rFonts w:ascii="Arial" w:hAnsi="Arial" w:cs="Arial"/>
+          <w:sz w:val="24"/>
+          <w:szCs w:val="24"/>
+        </w:rPr>
+        <w:t>8</w:t>
+      </w:r>
+      <w:r>
+        <w:rPr>
+          <w:rFonts w:ascii="Arial" w:hAnsi="Arial" w:cs="Arial"/>
+          <w:sz w:val="24"/>
+          <w:szCs w:val="24"/>
+        </w:rPr>
+        <w:t xml:space="preserve">: </w:t>
+      </w:r>
+      <w:r>
+        <w:rPr>
+          <w:rFonts w:ascii="Arial" w:hAnsi="Arial" w:cs="Arial"/>
+          <w:sz w:val="24"/>
+          <w:szCs w:val="24"/>
+        </w:rPr>
+        <w:t>Flight Number by Delay (minutes) Scatter Plot</w:t>
+      </w:r>
+      <w:r>
+        <w:rPr>
+          <w:rFonts w:ascii="Arial" w:hAnsi="Arial" w:cs="Arial"/>
+          <w:sz w:val="24"/>
+          <w:szCs w:val="24"/>
+        </w:rPr>
+        <w:t xml:space="preserve"> for</w:t>
+      </w:r>
+    </w:p>
+    <w:p>
+      <w:pPr>
+        <w:ind w:left="720"/>
+        <w:jc w:val="center"/>
+        <w:rPr>
+          <w:rFonts w:ascii="Arial" w:hAnsi="Arial" w:cs="Arial"/>
+          <w:sz w:val="24"/>
+          <w:szCs w:val="24"/>
+        </w:rPr>
+      </w:pPr>
+      <w:r>
+        <w:rPr>
+          <w:rFonts w:ascii="Arial" w:hAnsi="Arial" w:cs="Arial"/>
+          <w:sz w:val="24"/>
+          <w:szCs w:val="24"/>
+        </w:rPr>
+        <w:t>Delayed MCO Flights to ATL by Final Week Day</w:t>
+      </w:r>
+    </w:p>
+    <w:p>
+      <w:pPr>
+        <w:ind w:left="720"/>
+        <w:rPr>
+          <w:rFonts w:ascii="Arial" w:hAnsi="Arial" w:cs="Arial"/>
+          <w:sz w:val="24"/>
+          <w:szCs w:val="24"/>
+        </w:rPr>
+      </w:pPr>
+    </w:p>
+    <w:p>
+      <w:pPr>
+        <w:ind w:left="720"/>
+        <w:rPr>
+          <w:rFonts w:ascii="Arial" w:hAnsi="Arial" w:cs="Arial"/>
+          <w:sz w:val="24"/>
+          <w:szCs w:val="24"/>
+        </w:rPr>
+      </w:pPr>
+      <w:r>
+        <w:rPr>
+          <w:rFonts w:ascii="Arial" w:hAnsi="Arial" w:cs="Arial"/>
+          <w:sz w:val="24"/>
+          <w:szCs w:val="24"/>
+        </w:rPr>
+        <w:t>The most significant ATL bound flight delays occurred on January 23</w:t>
+      </w:r>
+      <w:r>
+        <w:rPr>
+          <w:rFonts w:ascii="Arial" w:hAnsi="Arial" w:cs="Arial"/>
+          <w:sz w:val="24"/>
+          <w:szCs w:val="24"/>
+          <w:vertAlign w:val="superscript"/>
+        </w:rPr>
+        <w:t>rd</w:t>
+      </w:r>
+      <w:r>
+        <w:rPr>
+          <w:rFonts w:ascii="Arial" w:hAnsi="Arial" w:cs="Arial"/>
+          <w:sz w:val="24"/>
+          <w:szCs w:val="24"/>
+        </w:rPr>
+        <w:t xml:space="preserve"> where all but two of the eight delayed flights greatly exceeded mean delay durations of 12 (Range B) and 17 minutes (Range B Final Week).</w:t>
+      </w:r>
+    </w:p>
+    <w:p>
+      <w:pPr>
+        <w:ind w:firstLine="720"/>
+        <w:rPr>
+          <w:rFonts w:ascii="Arial" w:hAnsi="Arial" w:cs="Arial"/>
+          <w:sz w:val="24"/>
+          <w:szCs w:val="24"/>
+        </w:rPr>
+      </w:pPr>
+      <w:bookmarkStart w:id="1" w:name="_GoBack"/>
+      <w:r>
+        <w:rPr>
+          <w:noProof/>
+        </w:rPr>
+        <w:lastRenderedPageBreak/>
+        <mc:AlternateContent>
+          <mc:Choice Requires="wps">
+            <w:drawing>
+              <wp:anchor distT="0" distB="0" distL="114300" distR="114300" simplePos="0" relativeHeight="251663360" behindDoc="0" locked="0" layoutInCell="1" allowOverlap="1" wp14:anchorId="2C79D24F" wp14:editId="674899C7">
+                <wp:simplePos x="0" y="0"/>
+                <wp:positionH relativeFrom="margin">
+                  <wp:align>right</wp:align>
+                </wp:positionH>
+                <wp:positionV relativeFrom="paragraph">
+                  <wp:posOffset>609600</wp:posOffset>
+                </wp:positionV>
+                <wp:extent cx="5605145" cy="1623060"/>
+                <wp:effectExtent l="0" t="0" r="14605" b="15240"/>
+                <wp:wrapNone/>
+                <wp:docPr id="16" name="Rectangle 15">
+                  <a:extLst xmlns:a="http://schemas.openxmlformats.org/drawingml/2006/main">
+                    <a:ext uri="{FF2B5EF4-FFF2-40B4-BE49-F238E27FC236}">
+                      <a16:creationId xmlns:a16="http://schemas.microsoft.com/office/drawing/2014/main" id="{A39BF09B-E29B-4D96-8056-3451E70743E6}"/>
+                    </a:ext>
+                  </a:extLst>
+                </wp:docPr>
+                <wp:cNvGraphicFramePr/>
+                <a:graphic xmlns:a="http://schemas.openxmlformats.org/drawingml/2006/main">
+                  <a:graphicData uri="http://schemas.microsoft.com/office/word/2010/wordprocessingShape">
+                    <wps:wsp>
+                      <wps:cNvSpPr/>
+                      <wps:spPr>
+                        <a:xfrm>
+                          <a:off x="0" y="0"/>
+                          <a:ext cx="5605145" cy="1623060"/>
+                        </a:xfrm>
+                        <a:prstGeom prst="rect">
+                          <a:avLst/>
+                        </a:prstGeom>
+                        <a:noFill/>
+                        <a:ln>
+                          <a:solidFill>
+                            <a:srgbClr val="FF0000"/>
+                          </a:solidFill>
+                        </a:ln>
+                      </wps:spPr>
+                      <wps:style>
+                        <a:lnRef idx="2">
+                          <a:schemeClr val="accent1">
+                            <a:shade val="50000"/>
+                          </a:schemeClr>
+                        </a:lnRef>
+                        <a:fillRef idx="1">
+                          <a:schemeClr val="accent1"/>
+                        </a:fillRef>
+                        <a:effectRef idx="0">
+                          <a:schemeClr val="accent1"/>
+                        </a:effectRef>
+                        <a:fontRef idx="minor">
+                          <a:schemeClr val="lt1"/>
+                        </a:fontRef>
+                      </wps:style>
+                      <wps:bodyPr rtlCol="0" anchor="ctr"/>
+                    </wps:wsp>
+                  </a:graphicData>
+                </a:graphic>
+              </wp:anchor>
+            </w:drawing>
+          </mc:Choice>
+          <mc:Fallback>
+            <w:pict>
+              <v:rect w14:anchorId="3E9190EE" id="Rectangle 15" o:spid="_x0000_s1026" style="position:absolute;margin-left:390.15pt;margin-top:48pt;width:441.35pt;height:127.8pt;z-index:251663360;visibility:visible;mso-wrap-style:square;mso-wrap-distance-left:9pt;mso-wrap-distance-top:0;mso-wrap-distance-right:9pt;mso-wrap-distance-bottom:0;mso-position-horizontal:right;mso-position-horizontal-relative:margin;mso-position-vertical:absolute;mso-position-vertical-relative:text;v-text-anchor:middle" o:gfxdata="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" filled="f" strokecolor="red" strokeweight="1pt">
+                <w10:wrap anchorx="margin"/>
+              </v:rect>
+            </w:pict>
+          </mc:Fallback>
+        </mc:AlternateContent>
+      </w:r>
+      <w:bookmarkEnd w:id="1"/>
+      <w:r>
+        <w:rPr>
+          <w:noProof/>
+        </w:rPr>
+        <mc:AlternateContent>
+          <mc:Choice Requires="wps">
+            <w:drawing>
+              <wp:anchor distT="0" distB="0" distL="114300" distR="114300" simplePos="0" relativeHeight="251664384" behindDoc="0" locked="0" layoutInCell="1" allowOverlap="1" wp14:anchorId="246B2E84" wp14:editId="08FD7F99">
+                <wp:simplePos x="0" y="0"/>
+                <wp:positionH relativeFrom="margin">
+                  <wp:posOffset>523875</wp:posOffset>
+                </wp:positionH>
+                <wp:positionV relativeFrom="paragraph">
+                  <wp:posOffset>1028700</wp:posOffset>
+                </wp:positionV>
+                <wp:extent cx="5288280" cy="429260"/>
+                <wp:effectExtent l="0" t="0" r="26670" b="27940"/>
+                <wp:wrapNone/>
+                <wp:docPr id="21" name="Rectangle 20">
+                  <a:extLst xmlns:a="http://schemas.openxmlformats.org/drawingml/2006/main">
+                    <a:ext uri="{FF2B5EF4-FFF2-40B4-BE49-F238E27FC236}">
+                      <a16:creationId xmlns:a16="http://schemas.microsoft.com/office/drawing/2014/main" id="{F1737F29-67E9-4F0A-9777-96649F321246}"/>
+                    </a:ext>
+                  </a:extLst>
+                </wp:docPr>
+                <wp:cNvGraphicFramePr/>
+                <a:graphic xmlns:a="http://schemas.openxmlformats.org/drawingml/2006/main">
+                  <a:graphicData uri="http://schemas.microsoft.com/office/word/2010/wordprocessingShape">
+                    <wps:wsp>
+                      <wps:cNvSpPr/>
+                      <wps:spPr>
+                        <a:xfrm>
+                          <a:off x="0" y="0"/>
+                          <a:ext cx="5288280" cy="429260"/>
+                        </a:xfrm>
+                        <a:prstGeom prst="rect">
+                          <a:avLst/>
+                        </a:prstGeom>
+                        <a:noFill/>
+                        <a:ln>
+                          <a:solidFill>
+                            <a:srgbClr val="002060"/>
+                          </a:solidFill>
+                        </a:ln>
+                      </wps:spPr>
+                      <wps:style>
+                        <a:lnRef idx="2">
+                          <a:schemeClr val="accent1">
+                            <a:shade val="50000"/>
+                          </a:schemeClr>
+                        </a:lnRef>
+                        <a:fillRef idx="1">
+                          <a:schemeClr val="accent1"/>
+                        </a:fillRef>
+                        <a:effectRef idx="0">
+                          <a:schemeClr val="accent1"/>
+                        </a:effectRef>
+                        <a:fontRef idx="minor">
+                          <a:schemeClr val="lt1"/>
+                        </a:fontRef>
+                      </wps:style>
+                      <wps:bodyPr rtlCol="0" anchor="ctr"/>
+                    </wps:wsp>
+                  </a:graphicData>
+                </a:graphic>
+              </wp:anchor>
+            </w:drawing>
+          </mc:Choice>
+          <mc:Fallback>
+            <w:pict>
+              <v:rect w14:anchorId="7E4EC5D2" id="Rectangle 20" o:spid="_x0000_s1026" style="position:absolute;margin-left:41.25pt;margin-top:81pt;width:416.4pt;height:33.8pt;z-index:251664384;visibility:visible;mso-wrap-style:square;mso-wrap-distance-left:9pt;mso-wrap-distance-top:0;mso-wrap-distance-right:9pt;mso-wrap-distance-bottom:0;mso-position-horizontal:absolute;mso-position-horizontal-relative:margin;mso-position-vertical:absolute;mso-position-vertical-relative:text;v-text-anchor:middle" o:gfxdata="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" filled="f" strokecolor="#002060" strokeweight="1pt">
+                <w10:wrap anchorx="margin"/>
+              </v:rect>
+            </w:pict>
+          </mc:Fallback>
+        </mc:AlternateContent>
+      </w:r>
+      <w:r>
+        <w:rPr>
+          <w:noProof/>
+        </w:rPr>
+        <w:drawing>
+          <wp:inline distT="0" distB="0" distL="0" distR="0" wp14:anchorId="44581F85" wp14:editId="131E3FC5">
+            <wp:extent cx="5388472" cy="3498602"/>
+            <wp:effectExtent l="0" t="0" r="3175" b="6985"/>
+            <wp:docPr id="15" name="Picture 4">
+              <a:extLst xmlns:a="http://schemas.openxmlformats.org/drawingml/2006/main">
+                <a:ext uri="{FF2B5EF4-FFF2-40B4-BE49-F238E27FC236}">
+                  <a16:creationId xmlns:a16="http://schemas.microsoft.com/office/drawing/2014/main" id="{FDF2B30A-1A9E-461C-A015-C473D7E8084F}"/>
+                </a:ext>
+              </a:extLst>
+            </wp:docPr>
+            <wp:cNvGraphicFramePr>
+              <a:graphicFrameLocks xmlns:a="http://schemas.openxmlformats.org/drawingml/2006/main" noChangeAspect="1"/>
+            </wp:cNvGraphicFramePr>
+            <a:graphic xmlns:a="http://schemas.openxmlformats.org/drawingml/2006/main">
+              <a:graphicData uri="http://schemas.openxmlformats.org/drawingml/2006/picture">
+                <pic:pic xmlns:pic="http://schemas.openxmlformats.org/drawingml/2006/picture">
+                  <pic:nvPicPr>
+                    <pic:cNvPr id="5" name="Picture 4">
+                      <a:extLst>
+                        <a:ext uri="{FF2B5EF4-FFF2-40B4-BE49-F238E27FC236}">
+                          <a16:creationId xmlns:a16="http://schemas.microsoft.com/office/drawing/2014/main" id="{FDF2B30A-1A9E-461C-A015-C473D7E8084F}"/>
+                        </a:ext>
+                      </a:extLst>
+                    </pic:cNvPr>
+                    <pic:cNvPicPr>
+                      <a:picLocks noChangeAspect="1"/>
+                    </pic:cNvPicPr>
+                  </pic:nvPicPr>
+                  <pic:blipFill>
+                    <a:blip r:embed="rId51">
+                      <a:extLst>
+                        <a:ext uri="{28A0092B-C50C-407E-A947-70E740481C1C}">
+                          <a14:useLocalDpi xmlns:a14="http://schemas.microsoft.com/office/drawing/2010/main" val="0"/>
+                        </a:ext>
+                      </a:extLst>
+                    </a:blip>
+                    <a:stretch>
+                      <a:fillRect/>
+                    </a:stretch>
+                  </pic:blipFill>
+                  <pic:spPr>
+                    <a:xfrm>
+                      <a:off x="0" y="0"/>
+                      <a:ext cx="5388472" cy="3498602"/>
+                    </a:xfrm>
+                    <a:prstGeom prst="rect">
+                      <a:avLst/>
+                    </a:prstGeom>
+                  </pic:spPr>
+                </pic:pic>
+              </a:graphicData>
+            </a:graphic>
+          </wp:inline>
+        </w:drawing>
+      </w:r>
+    </w:p>
+    <w:p>
+      <w:pPr>
+        <w:ind w:left="720"/>
+        <w:rPr>
+          <w:rFonts w:ascii="Arial" w:hAnsi="Arial" w:cs="Arial"/>
+          <w:sz w:val="24"/>
+          <w:szCs w:val="24"/>
+        </w:rPr>
+      </w:pPr>
+      <w:r>
+        <w:rPr>
+          <w:rFonts w:ascii="Arial" w:hAnsi="Arial" w:cs="Arial"/>
+          <w:sz w:val="24"/>
+          <w:szCs w:val="24"/>
+        </w:rPr>
+        <w:t xml:space="preserve">Figure </w:t>
+      </w:r>
+      <w:r>
+        <w:rPr>
+          <w:rFonts w:ascii="Arial" w:hAnsi="Arial" w:cs="Arial"/>
+          <w:sz w:val="24"/>
+          <w:szCs w:val="24"/>
+        </w:rPr>
+        <w:t>9</w:t>
+      </w:r>
+      <w:r>
+        <w:rPr>
+          <w:rFonts w:ascii="Arial" w:hAnsi="Arial" w:cs="Arial"/>
+          <w:sz w:val="24"/>
+          <w:szCs w:val="24"/>
+        </w:rPr>
+        <w:t>: Delayed MCO Flights to ATL by Final Week Day</w:t>
+      </w:r>
+      <w:r>
+        <w:rPr>
+          <w:rFonts w:ascii="Arial" w:hAnsi="Arial" w:cs="Arial"/>
+          <w:sz w:val="24"/>
+          <w:szCs w:val="24"/>
+        </w:rPr>
+        <w:t xml:space="preserve"> Data Table</w:t>
+      </w:r>
+    </w:p>
+    <w:p>
+      <w:pPr>
+        <w:rPr>
+          <w:rFonts w:ascii="Arial" w:hAnsi="Arial" w:cs="Arial"/>
+          <w:sz w:val="24"/>
+          <w:szCs w:val="24"/>
+        </w:rPr>
+      </w:pPr>
+      <w:r>
+        <w:rPr>
+          <w:rFonts w:ascii="Arial" w:hAnsi="Arial" w:cs="Arial"/>
+          <w:sz w:val="24"/>
+          <w:szCs w:val="24"/>
+        </w:rPr>
+        <w:t xml:space="preserve">Flight 1083 / N683DA appeared to have </w:t>
+      </w:r>
+      <w:proofErr w:type="gramStart"/>
+      <w:r>
+        <w:rPr>
+          <w:rFonts w:ascii="Arial" w:hAnsi="Arial" w:cs="Arial"/>
+          <w:sz w:val="24"/>
+          <w:szCs w:val="24"/>
+        </w:rPr>
+        <w:t>particular difficulties</w:t>
+      </w:r>
+      <w:proofErr w:type="gramEnd"/>
+      <w:r>
+        <w:rPr>
+          <w:rFonts w:ascii="Arial" w:hAnsi="Arial" w:cs="Arial"/>
+          <w:sz w:val="24"/>
+          <w:szCs w:val="24"/>
+        </w:rPr>
+        <w:t xml:space="preserve"> with accumulative delays.</w:t>
+      </w:r>
+    </w:p>
+    <w:p>
+      <w:pPr>
         <w:rPr>
           <w:rFonts w:ascii="Arial" w:hAnsi="Arial" w:cs="Arial"/>
           <w:b/>
@@ -4259,96 +5239,525 @@
           <w:sz w:val="24"/>
           <w:szCs w:val="24"/>
         </w:rPr>
-        <w:t xml:space="preserve">ORLANDO AIRPORT: </w:t>
-      </w:r>
-      <w:r>
-        <w:rPr>
-          <w:rFonts w:ascii="Arial" w:hAnsi="Arial" w:cs="Arial"/>
-          <w:sz w:val="24"/>
-          <w:szCs w:val="24"/>
-        </w:rPr>
-        <w:t>The most significant ATL bound flight delays occurred on January 23</w:t>
-      </w:r>
-      <w:r>
-        <w:rPr>
-          <w:rFonts w:ascii="Arial" w:hAnsi="Arial" w:cs="Arial"/>
-          <w:sz w:val="24"/>
-          <w:szCs w:val="24"/>
-          <w:vertAlign w:val="superscript"/>
-        </w:rPr>
-        <w:t>rd</w:t>
-      </w:r>
-      <w:r>
-        <w:rPr>
-          <w:rFonts w:ascii="Arial" w:hAnsi="Arial" w:cs="Arial"/>
-          <w:sz w:val="24"/>
-          <w:szCs w:val="24"/>
-        </w:rPr>
-        <w:t xml:space="preserve"> where all but two of the eight delayed flights greatly exceeded mean delay durations of 12 (Range B) and 17 minutes (Range B Final Week).   Flight 1083 / N683DA appeared to have </w:t>
-      </w:r>
-      <w:proofErr w:type="gramStart"/>
-      <w:r>
-        <w:rPr>
-          <w:rFonts w:ascii="Arial" w:hAnsi="Arial" w:cs="Arial"/>
-          <w:sz w:val="24"/>
-          <w:szCs w:val="24"/>
-        </w:rPr>
-        <w:t>particular difficulties</w:t>
-      </w:r>
-      <w:proofErr w:type="gramEnd"/>
-      <w:r>
-        <w:rPr>
-          <w:rFonts w:ascii="Arial" w:hAnsi="Arial" w:cs="Arial"/>
-          <w:sz w:val="24"/>
-          <w:szCs w:val="24"/>
-        </w:rPr>
-        <w:t xml:space="preserve"> with accumulative delays. </w:t>
-      </w:r>
-    </w:p>
-    <w:p>
-      <w:pPr>
-        <w:rPr>
-          <w:rFonts w:ascii="Arial" w:hAnsi="Arial" w:cs="Arial"/>
-          <w:sz w:val="24"/>
-          <w:szCs w:val="24"/>
-        </w:rPr>
-      </w:pPr>
-      <w:r>
-        <w:rPr>
-          <w:rFonts w:ascii="Arial" w:hAnsi="Arial" w:cs="Arial"/>
-          <w:b/>
-          <w:bCs/>
-          <w:sz w:val="24"/>
-          <w:szCs w:val="24"/>
-        </w:rPr>
-        <w:t xml:space="preserve">ATLANTA AIRPORT: </w:t>
-      </w:r>
-      <w:r>
-        <w:rPr>
-          <w:rFonts w:ascii="Arial" w:hAnsi="Arial" w:cs="Arial"/>
-          <w:sz w:val="24"/>
-          <w:szCs w:val="24"/>
-        </w:rPr>
-        <w:t xml:space="preserve">Considering ATL is a major hub (particularly for Delta Airlines), the mean delay for MCO bound aircraft is less than 15 minutes, which almost all fall within typical delay durations. While the </w:t>
-      </w:r>
-      <w:proofErr w:type="gramStart"/>
-      <w:r>
-        <w:rPr>
-          <w:rFonts w:ascii="Arial" w:hAnsi="Arial" w:cs="Arial"/>
-          <w:sz w:val="24"/>
-          <w:szCs w:val="24"/>
-        </w:rPr>
-        <w:t>65 minute</w:t>
-      </w:r>
-      <w:proofErr w:type="gramEnd"/>
-      <w:r>
-        <w:rPr>
-          <w:rFonts w:ascii="Arial" w:hAnsi="Arial" w:cs="Arial"/>
-          <w:sz w:val="24"/>
-          <w:szCs w:val="24"/>
-        </w:rPr>
-        <w:t xml:space="preserve"> delay is outside our 8pm limit. Based on the unique tail numbers, it appears that Delta utilizes a reserve of aircraft at ATL to operationally optimize for earliest possible departures.</w:t>
-      </w:r>
+      </w:pPr>
+    </w:p>
+    <w:p>
+      <w:pPr>
+        <w:pStyle w:val="Heading2"/>
+      </w:pPr>
+      <w:r>
+        <w:t xml:space="preserve">ATLANTA AIRPORT </w:t>
+      </w:r>
+    </w:p>
+    <w:p>
+      <w:pPr>
+        <w:ind w:left="1440" w:firstLine="720"/>
+        <w:rPr>
+          <w:rFonts w:ascii="Arial" w:hAnsi="Arial" w:cs="Arial"/>
+          <w:sz w:val="24"/>
+          <w:szCs w:val="24"/>
+        </w:rPr>
+      </w:pPr>
+      <w:r>
+        <w:rPr>
+          <w:rFonts w:ascii="Arial" w:hAnsi="Arial" w:cs="Arial"/>
+          <w:sz w:val="24"/>
+          <w:szCs w:val="24"/>
+        </w:rPr>
+        <mc:AlternateContent>
+          <mc:Choice Requires="wpg">
+            <w:drawing>
+              <wp:inline distT="0" distB="0" distL="0" distR="0" wp14:anchorId="56A2858F" wp14:editId="2535CE6B">
+                <wp:extent cx="3552825" cy="2867025"/>
+                <wp:effectExtent l="0" t="0" r="9525" b="0"/>
+                <wp:docPr id="19" name="Group 19">
+                  <a:extLst xmlns:a="http://schemas.openxmlformats.org/drawingml/2006/main"/>
+                </wp:docPr>
+                <wp:cNvGraphicFramePr/>
+                <a:graphic xmlns:a="http://schemas.openxmlformats.org/drawingml/2006/main">
+                  <a:graphicData uri="http://schemas.microsoft.com/office/word/2010/wordprocessingGroup">
+                    <wpg:wgp>
+                      <wpg:cNvGrpSpPr/>
+                      <wpg:grpSpPr>
+                        <a:xfrm>
+                          <a:off x="0" y="0"/>
+                          <a:ext cx="3552825" cy="2867025"/>
+                          <a:chOff x="0" y="0"/>
+                          <a:chExt cx="4591050" cy="3800475"/>
+                        </a:xfrm>
+                      </wpg:grpSpPr>
+                      <pic:pic xmlns:pic="http://schemas.openxmlformats.org/drawingml/2006/picture">
+                        <pic:nvPicPr>
+                          <pic:cNvPr id="20" name="Picture 20">
+                            <a:extLst/>
+                          </pic:cNvPr>
+                          <pic:cNvPicPr>
+                            <a:picLocks noChangeAspect="1" noChangeArrowheads="1"/>
+                          </pic:cNvPicPr>
+                        </pic:nvPicPr>
+                        <pic:blipFill>
+                          <a:blip r:embed="rId52">
+                            <a:extLst>
+                              <a:ext uri="{28A0092B-C50C-407E-A947-70E740481C1C}">
+                                <a14:useLocalDpi xmlns:a14="http://schemas.microsoft.com/office/drawing/2010/main" val="0"/>
+                              </a:ext>
+                            </a:extLst>
+                          </a:blip>
+                          <a:srcRect/>
+                          <a:stretch>
+                            <a:fillRect/>
+                          </a:stretch>
+                        </pic:blipFill>
+                        <pic:spPr bwMode="auto">
+                          <a:xfrm>
+                            <a:off x="0" y="0"/>
+                            <a:ext cx="4591050" cy="3800475"/>
+                          </a:xfrm>
+                          <a:prstGeom prst="rect">
+                            <a:avLst/>
+                          </a:prstGeom>
+                          <a:noFill/>
+                          <a:extLst>
+                            <a:ext uri="{909E8E84-426E-40DD-AFC4-6F175D3DCCD1}">
+                              <a14:hiddenFill xmlns:a14="http://schemas.microsoft.com/office/drawing/2010/main">
+                                <a:solidFill>
+                                  <a:srgbClr val="FFFFFF"/>
+                                </a:solidFill>
+                              </a14:hiddenFill>
+                            </a:ext>
+                          </a:extLst>
+                        </pic:spPr>
+                      </pic:pic>
+                      <wps:wsp>
+                        <wps:cNvPr id="22" name="Straight Connector 22">
+                          <a:extLst/>
+                        </wps:cNvPr>
+                        <wps:cNvCnPr>
+                          <a:cxnSpLocks/>
+                        </wps:cNvCnPr>
+                        <wps:spPr>
+                          <a:xfrm>
+                            <a:off x="390144" y="1771479"/>
+                            <a:ext cx="3191256" cy="0"/>
+                          </a:xfrm>
+                          <a:prstGeom prst="line">
+                            <a:avLst/>
+                          </a:prstGeom>
+                        </wps:spPr>
+                        <wps:style>
+                          <a:lnRef idx="1">
+                            <a:schemeClr val="accent1"/>
+                          </a:lnRef>
+                          <a:fillRef idx="0">
+                            <a:schemeClr val="accent1"/>
+                          </a:fillRef>
+                          <a:effectRef idx="0">
+                            <a:schemeClr val="accent1"/>
+                          </a:effectRef>
+                          <a:fontRef idx="minor">
+                            <a:schemeClr val="tx1"/>
+                          </a:fontRef>
+                        </wps:style>
+                        <wps:bodyPr/>
+                      </wps:wsp>
+                    </wpg:wgp>
+                  </a:graphicData>
+                </a:graphic>
+              </wp:inline>
+            </w:drawing>
+          </mc:Choice>
+          <mc:Fallback>
+            <w:pict>
+              <v:group w14:anchorId="656D6DC9" id="Group 19" o:spid="_x0000_s1026" style="width:279.75pt;height:225.75pt;mso-position-horizontal-relative:char;mso-position-vertical-relative:line" coordsize="45910,38004" o:gfxdata="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">
+                <v:shape id="Picture 20" o:spid="_x0000_s1027" type="#_x0000_t75" style="position:absolute;width:45910;height:38004;visibility:visible;mso-wrap-style:square" o:gfxdata="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">
+                  <v:imagedata r:id="rId53" o:title=""/>
+                </v:shape>
+                <v:line id="Straight Connector 22" o:spid="_x0000_s1028" style="position:absolute;visibility:visible;mso-wrap-style:square" from="3901,17714" to="35814,17714" o:connectortype="straight" o:gfxdata="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" strokecolor="#5b9bd5 [3204]" strokeweight=".5pt">
+                  <v:stroke joinstyle="miter"/>
+                  <o:lock v:ext="edit" shapetype="f"/>
+                </v:line>
+                <w10:anchorlock/>
+              </v:group>
+            </w:pict>
+          </mc:Fallback>
+        </mc:AlternateContent>
+      </w:r>
+    </w:p>
+    <w:p>
+      <w:pPr>
+        <w:ind w:left="720"/>
+        <w:jc w:val="center"/>
+        <w:rPr>
+          <w:rFonts w:ascii="Arial" w:hAnsi="Arial" w:cs="Arial"/>
+          <w:sz w:val="24"/>
+          <w:szCs w:val="24"/>
+        </w:rPr>
+      </w:pPr>
+      <w:r>
+        <w:rPr>
+          <w:rFonts w:ascii="Arial" w:hAnsi="Arial" w:cs="Arial"/>
+          <w:sz w:val="24"/>
+          <w:szCs w:val="24"/>
+        </w:rPr>
+        <w:t xml:space="preserve">Figure </w:t>
+      </w:r>
+      <w:r>
+        <w:rPr>
+          <w:rFonts w:ascii="Arial" w:hAnsi="Arial" w:cs="Arial"/>
+          <w:sz w:val="24"/>
+          <w:szCs w:val="24"/>
+        </w:rPr>
+        <w:t>10</w:t>
+      </w:r>
+      <w:r>
+        <w:rPr>
+          <w:rFonts w:ascii="Arial" w:hAnsi="Arial" w:cs="Arial"/>
+          <w:sz w:val="24"/>
+          <w:szCs w:val="24"/>
+        </w:rPr>
+        <w:t>: Flight Number by Delay (minutes) Scatter Plot for</w:t>
+      </w:r>
+    </w:p>
+    <w:p>
+      <w:pPr>
+        <w:ind w:left="720"/>
+        <w:jc w:val="center"/>
+        <w:rPr>
+          <w:rFonts w:ascii="Arial" w:hAnsi="Arial" w:cs="Arial"/>
+          <w:sz w:val="24"/>
+          <w:szCs w:val="24"/>
+        </w:rPr>
+      </w:pPr>
+      <w:r>
+        <w:rPr>
+          <w:rFonts w:ascii="Arial" w:hAnsi="Arial" w:cs="Arial"/>
+          <w:sz w:val="24"/>
+          <w:szCs w:val="24"/>
+        </w:rPr>
+        <w:t xml:space="preserve">Delayed </w:t>
+      </w:r>
+      <w:r>
+        <w:rPr>
+          <w:rFonts w:ascii="Arial" w:hAnsi="Arial" w:cs="Arial"/>
+          <w:sz w:val="24"/>
+          <w:szCs w:val="24"/>
+        </w:rPr>
+        <w:t>ATL</w:t>
+      </w:r>
+      <w:r>
+        <w:rPr>
+          <w:rFonts w:ascii="Arial" w:hAnsi="Arial" w:cs="Arial"/>
+          <w:sz w:val="24"/>
+          <w:szCs w:val="24"/>
+        </w:rPr>
+        <w:t xml:space="preserve"> Flights to </w:t>
+      </w:r>
+      <w:r>
+        <w:rPr>
+          <w:rFonts w:ascii="Arial" w:hAnsi="Arial" w:cs="Arial"/>
+          <w:sz w:val="24"/>
+          <w:szCs w:val="24"/>
+        </w:rPr>
+        <w:t>MCO</w:t>
+      </w:r>
+      <w:r>
+        <w:rPr>
+          <w:rFonts w:ascii="Arial" w:hAnsi="Arial" w:cs="Arial"/>
+          <w:sz w:val="24"/>
+          <w:szCs w:val="24"/>
+        </w:rPr>
+        <w:t xml:space="preserve"> by Final Week Day</w:t>
+      </w:r>
+    </w:p>
+    <w:p>
+      <w:pPr>
+        <w:rPr>
+          <w:rFonts w:ascii="Arial" w:hAnsi="Arial" w:cs="Arial"/>
+          <w:sz w:val="24"/>
+          <w:szCs w:val="24"/>
+        </w:rPr>
+      </w:pPr>
+    </w:p>
+    <w:p>
+      <w:pPr>
+        <w:rPr>
+          <w:rFonts w:ascii="Arial" w:hAnsi="Arial" w:cs="Arial"/>
+          <w:sz w:val="24"/>
+          <w:szCs w:val="24"/>
+        </w:rPr>
+      </w:pPr>
+      <w:r>
+        <w:rPr>
+          <w:rFonts w:ascii="Arial" w:hAnsi="Arial" w:cs="Arial"/>
+          <w:sz w:val="24"/>
+          <w:szCs w:val="24"/>
+        </w:rPr>
+        <w:t>Considering ATL is a major hub (particularly for Delta Airlines), the mean delay for MCO bound aircraft is less than 15 minutes, which almost all fall within typical delay durations. While the 65</w:t>
+      </w:r>
+      <w:r>
+        <w:rPr>
+          <w:rFonts w:ascii="Arial" w:hAnsi="Arial" w:cs="Arial"/>
+          <w:sz w:val="24"/>
+          <w:szCs w:val="24"/>
+        </w:rPr>
+        <w:t>-</w:t>
+      </w:r>
+      <w:r>
+        <w:rPr>
+          <w:rFonts w:ascii="Arial" w:hAnsi="Arial" w:cs="Arial"/>
+          <w:sz w:val="24"/>
+          <w:szCs w:val="24"/>
+        </w:rPr>
+        <w:t xml:space="preserve">minute delay is outside our 8pm limit. </w:t>
+      </w:r>
+    </w:p>
+    <w:p>
+      <w:pPr>
+        <w:ind w:firstLine="720"/>
+        <w:rPr>
+          <w:rFonts w:ascii="Arial" w:hAnsi="Arial" w:cs="Arial"/>
+          <w:sz w:val="24"/>
+          <w:szCs w:val="24"/>
+        </w:rPr>
+      </w:pPr>
+      <w:r>
+        <w:rPr>
+          <w:rFonts w:ascii="Arial" w:hAnsi="Arial" w:cs="Arial"/>
+          <w:sz w:val="24"/>
+          <w:szCs w:val="24"/>
+        </w:rPr>
+        <mc:AlternateContent>
+          <mc:Choice Requires="wps">
+            <w:drawing>
+              <wp:anchor distT="0" distB="0" distL="114300" distR="114300" simplePos="0" relativeHeight="251667456" behindDoc="0" locked="0" layoutInCell="1" allowOverlap="1" wp14:anchorId="65727538" wp14:editId="20CFFF45">
+                <wp:simplePos x="0" y="0"/>
+                <wp:positionH relativeFrom="margin">
+                  <wp:align>right</wp:align>
+                </wp:positionH>
+                <wp:positionV relativeFrom="paragraph">
+                  <wp:posOffset>2621915</wp:posOffset>
+                </wp:positionV>
+                <wp:extent cx="5495290" cy="187960"/>
+                <wp:effectExtent l="0" t="0" r="10160" b="21590"/>
+                <wp:wrapNone/>
+                <wp:docPr id="23" name="Rectangle 5">
+                  <a:extLst xmlns:a="http://schemas.openxmlformats.org/drawingml/2006/main"/>
+                </wp:docPr>
+                <wp:cNvGraphicFramePr/>
+                <a:graphic xmlns:a="http://schemas.openxmlformats.org/drawingml/2006/main">
+                  <a:graphicData uri="http://schemas.microsoft.com/office/word/2010/wordprocessingShape">
+                    <wps:wsp>
+                      <wps:cNvSpPr/>
+                      <wps:spPr>
+                        <a:xfrm>
+                          <a:off x="0" y="0"/>
+                          <a:ext cx="5495290" cy="187960"/>
+                        </a:xfrm>
+                        <a:prstGeom prst="rect">
+                          <a:avLst/>
+                        </a:prstGeom>
+                        <a:noFill/>
+                        <a:ln>
+                          <a:solidFill>
+                            <a:srgbClr val="FF0000"/>
+                          </a:solidFill>
+                        </a:ln>
+                      </wps:spPr>
+                      <wps:style>
+                        <a:lnRef idx="2">
+                          <a:schemeClr val="accent1">
+                            <a:shade val="50000"/>
+                          </a:schemeClr>
+                        </a:lnRef>
+                        <a:fillRef idx="1">
+                          <a:schemeClr val="accent1"/>
+                        </a:fillRef>
+                        <a:effectRef idx="0">
+                          <a:schemeClr val="accent1"/>
+                        </a:effectRef>
+                        <a:fontRef idx="minor">
+                          <a:schemeClr val="lt1"/>
+                        </a:fontRef>
+                      </wps:style>
+                      <wps:bodyPr rtlCol="0" anchor="ctr"/>
+                    </wps:wsp>
+                  </a:graphicData>
+                </a:graphic>
+              </wp:anchor>
+            </w:drawing>
+          </mc:Choice>
+          <mc:Fallback>
+            <w:pict>
+              <v:rect w14:anchorId="36776E96" id="Rectangle 5" o:spid="_x0000_s1026" style="position:absolute;margin-left:381.5pt;margin-top:206.45pt;width:432.7pt;height:14.8pt;z-index:251667456;visibility:visible;mso-wrap-style:square;mso-wrap-distance-left:9pt;mso-wrap-distance-top:0;mso-wrap-distance-right:9pt;mso-wrap-distance-bottom:0;mso-position-horizontal:right;mso-position-horizontal-relative:margin;mso-position-vertical:absolute;mso-position-vertical-relative:text;v-text-anchor:middle" o:gfxdata="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" filled="f" strokecolor="red" strokeweight="1pt">
+                <w10:wrap anchorx="margin"/>
+              </v:rect>
+            </w:pict>
+          </mc:Fallback>
+        </mc:AlternateContent>
+      </w:r>
+      <w:r>
+        <w:rPr>
+          <w:rFonts w:ascii="Arial" w:hAnsi="Arial" w:cs="Arial"/>
+          <w:sz w:val="24"/>
+          <w:szCs w:val="24"/>
+        </w:rPr>
+        <w:drawing>
+          <wp:inline distT="0" distB="0" distL="0" distR="0" wp14:anchorId="1B986E3A" wp14:editId="5D3371B5">
+            <wp:extent cx="5310292" cy="3038867"/>
+            <wp:effectExtent l="0" t="0" r="5080" b="9525"/>
+            <wp:docPr id="24" name="Picture 3">
+              <a:extLst xmlns:a="http://schemas.openxmlformats.org/drawingml/2006/main">
+                <a:ext uri="{FF2B5EF4-FFF2-40B4-BE49-F238E27FC236}">
+                  <a16:creationId xmlns:a16="http://schemas.microsoft.com/office/drawing/2014/main" id="{3C3F7AFB-9CB5-4B94-8929-E152382074AC}"/>
+                </a:ext>
+              </a:extLst>
+            </wp:docPr>
+            <wp:cNvGraphicFramePr>
+              <a:graphicFrameLocks xmlns:a="http://schemas.openxmlformats.org/drawingml/2006/main" noChangeAspect="1"/>
+            </wp:cNvGraphicFramePr>
+            <a:graphic xmlns:a="http://schemas.openxmlformats.org/drawingml/2006/main">
+              <a:graphicData uri="http://schemas.openxmlformats.org/drawingml/2006/picture">
+                <pic:pic xmlns:pic="http://schemas.openxmlformats.org/drawingml/2006/picture">
+                  <pic:nvPicPr>
+                    <pic:cNvPr id="4" name="Picture 3">
+                      <a:extLst>
+                        <a:ext uri="{FF2B5EF4-FFF2-40B4-BE49-F238E27FC236}">
+                          <a16:creationId xmlns:a16="http://schemas.microsoft.com/office/drawing/2014/main" id="{3C3F7AFB-9CB5-4B94-8929-E152382074AC}"/>
+                        </a:ext>
+                      </a:extLst>
+                    </pic:cNvPr>
+                    <pic:cNvPicPr>
+                      <a:picLocks noChangeAspect="1"/>
+                    </pic:cNvPicPr>
+                  </pic:nvPicPr>
+                  <pic:blipFill>
+                    <a:blip r:embed="rId54">
+                      <a:extLst>
+                        <a:ext uri="{28A0092B-C50C-407E-A947-70E740481C1C}">
+                          <a14:useLocalDpi xmlns:a14="http://schemas.microsoft.com/office/drawing/2010/main" val="0"/>
+                        </a:ext>
+                      </a:extLst>
+                    </a:blip>
+                    <a:stretch>
+                      <a:fillRect/>
+                    </a:stretch>
+                  </pic:blipFill>
+                  <pic:spPr>
+                    <a:xfrm>
+                      <a:off x="0" y="0"/>
+                      <a:ext cx="5310292" cy="3038867"/>
+                    </a:xfrm>
+                    <a:prstGeom prst="rect">
+                      <a:avLst/>
+                    </a:prstGeom>
+                  </pic:spPr>
+                </pic:pic>
+              </a:graphicData>
+            </a:graphic>
+          </wp:inline>
+        </w:drawing>
+      </w:r>
+    </w:p>
+    <w:p>
+      <w:pPr>
+        <w:ind w:left="720"/>
+        <w:rPr>
+          <w:rFonts w:ascii="Arial" w:hAnsi="Arial" w:cs="Arial"/>
+          <w:sz w:val="24"/>
+          <w:szCs w:val="24"/>
+        </w:rPr>
+      </w:pPr>
+      <w:r>
+        <w:rPr>
+          <w:rFonts w:ascii="Arial" w:hAnsi="Arial" w:cs="Arial"/>
+          <w:sz w:val="24"/>
+          <w:szCs w:val="24"/>
+        </w:rPr>
+        <w:t xml:space="preserve">Figure </w:t>
+      </w:r>
+      <w:r>
+        <w:rPr>
+          <w:rFonts w:ascii="Arial" w:hAnsi="Arial" w:cs="Arial"/>
+          <w:sz w:val="24"/>
+          <w:szCs w:val="24"/>
+        </w:rPr>
+        <w:t>10</w:t>
+      </w:r>
+      <w:r>
+        <w:rPr>
+          <w:rFonts w:ascii="Arial" w:hAnsi="Arial" w:cs="Arial"/>
+          <w:sz w:val="24"/>
+          <w:szCs w:val="24"/>
+        </w:rPr>
+        <w:t xml:space="preserve">: Delayed </w:t>
+      </w:r>
+      <w:r>
+        <w:rPr>
+          <w:rFonts w:ascii="Arial" w:hAnsi="Arial" w:cs="Arial"/>
+          <w:sz w:val="24"/>
+          <w:szCs w:val="24"/>
+        </w:rPr>
+        <w:t>ATL</w:t>
+      </w:r>
+      <w:r>
+        <w:rPr>
+          <w:rFonts w:ascii="Arial" w:hAnsi="Arial" w:cs="Arial"/>
+          <w:sz w:val="24"/>
+          <w:szCs w:val="24"/>
+        </w:rPr>
+        <w:t xml:space="preserve"> Flights to </w:t>
+      </w:r>
+      <w:r>
+        <w:rPr>
+          <w:rFonts w:ascii="Arial" w:hAnsi="Arial" w:cs="Arial"/>
+          <w:sz w:val="24"/>
+          <w:szCs w:val="24"/>
+        </w:rPr>
+        <w:t>MCO</w:t>
+      </w:r>
+      <w:r>
+        <w:rPr>
+          <w:rFonts w:ascii="Arial" w:hAnsi="Arial" w:cs="Arial"/>
+          <w:sz w:val="24"/>
+          <w:szCs w:val="24"/>
+        </w:rPr>
+        <w:t xml:space="preserve"> by Final Week Day Data Table</w:t>
+      </w:r>
+    </w:p>
+    <w:p>
+      <w:pPr>
+        <w:rPr>
+          <w:rFonts w:ascii="Arial" w:hAnsi="Arial" w:cs="Arial"/>
+          <w:sz w:val="24"/>
+          <w:szCs w:val="24"/>
+        </w:rPr>
+      </w:pPr>
+    </w:p>
+    <w:p>
+      <w:pPr>
+        <w:rPr>
+          <w:rFonts w:ascii="Arial" w:hAnsi="Arial" w:cs="Arial"/>
+          <w:sz w:val="24"/>
+          <w:szCs w:val="24"/>
+        </w:rPr>
+      </w:pPr>
+      <w:r>
+        <w:rPr>
+          <w:rFonts w:ascii="Arial" w:hAnsi="Arial" w:cs="Arial"/>
+          <w:sz w:val="24"/>
+          <w:szCs w:val="24"/>
+        </w:rPr>
+        <w:t>Based on the unique tail numbers, it appears that Delta utilizes a reserve of aircraft at ATL to operationally optimize for earliest possible departures.</w:t>
+      </w:r>
+    </w:p>
+    <w:p>
+      <w:pPr>
+        <w:rPr>
+          <w:rFonts w:ascii="Arial" w:hAnsi="Arial" w:cs="Arial"/>
+          <w:sz w:val="24"/>
+          <w:szCs w:val="24"/>
+        </w:rPr>
+      </w:pPr>
     </w:p>
     <w:p>
       <w:pPr>
@@ -4487,8 +5896,6 @@
         </w:rPr>
         <w:t>-</w:t>
       </w:r>
-      <w:bookmarkStart w:id="1" w:name="_GoBack"/>
-      <w:bookmarkEnd w:id="1"/>
       <w:r>
         <w:rPr>
           <w:rFonts w:ascii="Arial" w:hAnsi="Arial" w:cs="Arial"/>
@@ -4620,7 +6027,7 @@
         </w:rPr>
         <w:t xml:space="preserve">, Vox Media, 17 Jan. 2019, </w:t>
       </w:r>
-      <w:hyperlink r:id="rId45" w:history="1">
+      <w:hyperlink r:id="rId55" w:history="1">
         <w:r>
           <w:rPr>
             <w:rStyle w:val="Hyperlink"/>
@@ -4654,7 +6061,7 @@
           <w:shd w:val="clear" w:color="auto" w:fill="FFFFFF"/>
         </w:rPr>
       </w:pPr>
-      <w:hyperlink r:id="rId46" w:history="1">
+      <w:hyperlink r:id="rId56" w:history="1">
         <w:r>
           <w:rPr>
             <w:rStyle w:val="Hyperlink"/>
@@ -4678,7 +6085,7 @@
           <w:shd w:val="clear" w:color="auto" w:fill="FFFFFF"/>
         </w:rPr>
       </w:pPr>
-      <w:hyperlink r:id="rId47" w:history="1">
+      <w:hyperlink r:id="rId57" w:history="1">
         <w:r>
           <w:rPr>
             <w:rStyle w:val="Hyperlink"/>
@@ -4738,10 +6145,10 @@
       </w:pPr>
     </w:p>
     <w:sectPr>
-      <w:headerReference w:type="default" r:id="rId48"/>
-      <w:footerReference w:type="default" r:id="rId49"/>
-      <w:headerReference w:type="first" r:id="rId50"/>
-      <w:footerReference w:type="first" r:id="rId51"/>
+      <w:headerReference w:type="default" r:id="rId58"/>
+      <w:footerReference w:type="default" r:id="rId59"/>
+      <w:headerReference w:type="first" r:id="rId60"/>
+      <w:footerReference w:type="first" r:id="rId61"/>
       <w:pgSz w:w="12240" w:h="15840"/>
       <w:pgMar w:top="1440" w:right="1440" w:bottom="1440" w:left="1440" w:header="720" w:footer="720" w:gutter="0"/>
       <w:cols w:space="720"/>
@@ -7605,7 +9012,6 @@
   <w:style w:type="character" w:default="1" w:styleId="DefaultParagraphFont">
     <w:name w:val="Default Paragraph Font"/>
     <w:uiPriority w:val="1"/>
-    <w:semiHidden/>
     <w:unhideWhenUsed/>
   </w:style>
   <w:style w:type="table" w:default="1" w:styleId="TableNormal">
@@ -8048,7 +9454,7 @@
 </file>
 
 <file path=customXml/itemProps1.xml><?xml version="1.0" encoding="utf-8"?>
-<ds:datastoreItem xmlns:ds="http://schemas.openxmlformats.org/officeDocument/2006/customXml" ds:itemID="{E172AE77-CAA8-4576-902D-77BA6367C512}">
+<ds:datastoreItem xmlns:ds="http://schemas.openxmlformats.org/officeDocument/2006/customXml" ds:itemID="{A4145FBC-2AA0-49CC-B8C7-84E4CDCEB514}">
   <ds:schemaRefs>
     <ds:schemaRef ds:uri="http://schemas.openxmlformats.org/officeDocument/2006/bibliography"/>
   </ds:schemaRefs>

</xml_diff>

<commit_message>
Final charts and analysis added
</commit_message>
<xml_diff>
--- a/BAMF Project 1 Report.docx
+++ b/BAMF Project 1 Report.docx
@@ -3758,7 +3758,338 @@
     </w:p>
     <w:p>
       <w:pPr>
+        <w:pStyle w:val="Heading2"/>
+      </w:pPr>
+      <w:r>
+        <w:t>Cumulative Delay Trends</w:t>
+      </w:r>
+    </w:p>
+    <w:p>
+      <w:pPr>
+        <w:rPr>
+          <w:rFonts w:ascii="Arial" w:hAnsi="Arial" w:cs="Arial"/>
+          <w:sz w:val="24"/>
+          <w:szCs w:val="24"/>
+        </w:rPr>
+      </w:pPr>
+      <w:r>
+        <w:rPr>
+          <w:rFonts w:ascii="Arial" w:hAnsi="Arial" w:cs="Arial"/>
+          <w:sz w:val="24"/>
+          <w:szCs w:val="24"/>
+        </w:rPr>
+        <w:t xml:space="preserve">For an initial observation of daily delays, we charted the cumulative daily delays by airport for the final weeks of both date ranges. </w:t>
+      </w:r>
+    </w:p>
+    <w:p>
+      <w:pPr>
         <w:pStyle w:val="Heading1"/>
+        <w:jc w:val="center"/>
+      </w:pPr>
+      <w:r>
+        <w:rPr>
+          <w:noProof/>
+        </w:rPr>
+        <w:drawing>
+          <wp:inline distT="0" distB="0" distL="0" distR="0" wp14:anchorId="1BFA93E4" wp14:editId="5B5BFBB5">
+            <wp:extent cx="5400675" cy="3600450"/>
+            <wp:effectExtent l="0" t="0" r="9525" b="0"/>
+            <wp:docPr id="26" name="Picture 26" descr="https://raw.githubusercontent.com/leannesevier/BAMF-Project-7/master/WeekADelays.png"/>
+            <wp:cNvGraphicFramePr>
+              <a:graphicFrameLocks xmlns:a="http://schemas.openxmlformats.org/drawingml/2006/main" noChangeAspect="1"/>
+            </wp:cNvGraphicFramePr>
+            <a:graphic xmlns:a="http://schemas.openxmlformats.org/drawingml/2006/main">
+              <a:graphicData uri="http://schemas.openxmlformats.org/drawingml/2006/picture">
+                <pic:pic xmlns:pic="http://schemas.openxmlformats.org/drawingml/2006/picture">
+                  <pic:nvPicPr>
+                    <pic:cNvPr id="0" name="Picture 3" descr="https://raw.githubusercontent.com/leannesevier/BAMF-Project-7/master/WeekADelays.png"/>
+                    <pic:cNvPicPr>
+                      <a:picLocks noChangeAspect="1" noChangeArrowheads="1"/>
+                    </pic:cNvPicPr>
+                  </pic:nvPicPr>
+                  <pic:blipFill>
+                    <a:blip r:embed="rId45">
+                      <a:extLst>
+                        <a:ext uri="{28A0092B-C50C-407E-A947-70E740481C1C}">
+                          <a14:useLocalDpi xmlns:a14="http://schemas.microsoft.com/office/drawing/2010/main" val="0"/>
+                        </a:ext>
+                      </a:extLst>
+                    </a:blip>
+                    <a:srcRect/>
+                    <a:stretch>
+                      <a:fillRect/>
+                    </a:stretch>
+                  </pic:blipFill>
+                  <pic:spPr bwMode="auto">
+                    <a:xfrm>
+                      <a:off x="0" y="0"/>
+                      <a:ext cx="5413719" cy="3609146"/>
+                    </a:xfrm>
+                    <a:prstGeom prst="rect">
+                      <a:avLst/>
+                    </a:prstGeom>
+                    <a:noFill/>
+                    <a:ln>
+                      <a:noFill/>
+                    </a:ln>
+                  </pic:spPr>
+                </pic:pic>
+              </a:graphicData>
+            </a:graphic>
+          </wp:inline>
+        </w:drawing>
+      </w:r>
+    </w:p>
+    <w:p>
+      <w:pPr>
+        <w:ind w:left="720"/>
+        <w:jc w:val="center"/>
+        <w:rPr>
+          <w:rFonts w:ascii="Arial" w:hAnsi="Arial" w:cs="Arial"/>
+          <w:sz w:val="24"/>
+          <w:szCs w:val="24"/>
+        </w:rPr>
+      </w:pPr>
+      <w:r>
+        <w:rPr>
+          <w:rFonts w:ascii="Arial" w:hAnsi="Arial" w:cs="Arial"/>
+          <w:sz w:val="24"/>
+          <w:szCs w:val="24"/>
+        </w:rPr>
+        <w:t xml:space="preserve">Figure </w:t>
+      </w:r>
+      <w:r>
+        <w:rPr>
+          <w:rFonts w:ascii="Arial" w:hAnsi="Arial" w:cs="Arial"/>
+          <w:sz w:val="24"/>
+          <w:szCs w:val="24"/>
+        </w:rPr>
+        <w:t>5</w:t>
+      </w:r>
+      <w:r>
+        <w:rPr>
+          <w:rFonts w:ascii="Arial" w:hAnsi="Arial" w:cs="Arial"/>
+          <w:sz w:val="24"/>
+          <w:szCs w:val="24"/>
+        </w:rPr>
+        <w:t xml:space="preserve">: </w:t>
+      </w:r>
+      <w:r>
+        <w:rPr>
+          <w:rFonts w:ascii="Arial" w:hAnsi="Arial" w:cs="Arial"/>
+          <w:sz w:val="24"/>
+          <w:szCs w:val="24"/>
+        </w:rPr>
+        <w:t>Cumulative Daily Delays by Airport</w:t>
+      </w:r>
+    </w:p>
+    <w:p>
+      <w:pPr>
+        <w:ind w:left="720"/>
+        <w:jc w:val="center"/>
+        <w:rPr>
+          <w:rFonts w:ascii="Arial" w:hAnsi="Arial" w:cs="Arial"/>
+          <w:sz w:val="24"/>
+          <w:szCs w:val="24"/>
+        </w:rPr>
+      </w:pPr>
+      <w:r>
+        <w:rPr>
+          <w:rFonts w:ascii="Arial" w:hAnsi="Arial" w:cs="Arial"/>
+          <w:sz w:val="24"/>
+          <w:szCs w:val="24"/>
+        </w:rPr>
+        <w:t xml:space="preserve">ATL (blue), MCO (green) </w:t>
+      </w:r>
+    </w:p>
+    <w:p>
+      <w:pPr>
+        <w:ind w:left="720"/>
+        <w:jc w:val="center"/>
+        <w:rPr>
+          <w:rFonts w:ascii="Arial" w:hAnsi="Arial" w:cs="Arial"/>
+          <w:sz w:val="24"/>
+          <w:szCs w:val="24"/>
+        </w:rPr>
+      </w:pPr>
+      <w:r>
+        <w:rPr>
+          <w:rFonts w:ascii="Arial" w:hAnsi="Arial" w:cs="Arial"/>
+          <w:sz w:val="24"/>
+          <w:szCs w:val="24"/>
+        </w:rPr>
+        <w:t>for Date Range A Final Week</w:t>
+      </w:r>
+    </w:p>
+    <w:p/>
+    <w:p>
+      <w:pPr>
+        <w:pStyle w:val="Heading1"/>
+        <w:jc w:val="center"/>
+      </w:pPr>
+      <w:r>
+        <w:rPr>
+          <w:noProof/>
+        </w:rPr>
+        <w:drawing>
+          <wp:inline distT="0" distB="0" distL="0" distR="0" wp14:anchorId="31F4DFFB" wp14:editId="216DF896">
+            <wp:extent cx="5457825" cy="3638550"/>
+            <wp:effectExtent l="0" t="0" r="9525" b="0"/>
+            <wp:docPr id="25" name="Picture 25" descr="https://raw.githubusercontent.com/leannesevier/BAMF-Project-7/master/WeekBDelays.png"/>
+            <wp:cNvGraphicFramePr>
+              <a:graphicFrameLocks xmlns:a="http://schemas.openxmlformats.org/drawingml/2006/main" noChangeAspect="1"/>
+            </wp:cNvGraphicFramePr>
+            <a:graphic xmlns:a="http://schemas.openxmlformats.org/drawingml/2006/main">
+              <a:graphicData uri="http://schemas.openxmlformats.org/drawingml/2006/picture">
+                <pic:pic xmlns:pic="http://schemas.openxmlformats.org/drawingml/2006/picture">
+                  <pic:nvPicPr>
+                    <pic:cNvPr id="0" name="Picture 1" descr="https://raw.githubusercontent.com/leannesevier/BAMF-Project-7/master/WeekBDelays.png"/>
+                    <pic:cNvPicPr>
+                      <a:picLocks noChangeAspect="1" noChangeArrowheads="1"/>
+                    </pic:cNvPicPr>
+                  </pic:nvPicPr>
+                  <pic:blipFill>
+                    <a:blip r:embed="rId46">
+                      <a:extLst>
+                        <a:ext uri="{28A0092B-C50C-407E-A947-70E740481C1C}">
+                          <a14:useLocalDpi xmlns:a14="http://schemas.microsoft.com/office/drawing/2010/main" val="0"/>
+                        </a:ext>
+                      </a:extLst>
+                    </a:blip>
+                    <a:srcRect/>
+                    <a:stretch>
+                      <a:fillRect/>
+                    </a:stretch>
+                  </pic:blipFill>
+                  <pic:spPr bwMode="auto">
+                    <a:xfrm>
+                      <a:off x="0" y="0"/>
+                      <a:ext cx="5473355" cy="3648903"/>
+                    </a:xfrm>
+                    <a:prstGeom prst="rect">
+                      <a:avLst/>
+                    </a:prstGeom>
+                    <a:noFill/>
+                    <a:ln>
+                      <a:noFill/>
+                    </a:ln>
+                  </pic:spPr>
+                </pic:pic>
+              </a:graphicData>
+            </a:graphic>
+          </wp:inline>
+        </w:drawing>
+      </w:r>
+    </w:p>
+    <w:p>
+      <w:pPr>
+        <w:ind w:left="720"/>
+        <w:jc w:val="center"/>
+        <w:rPr>
+          <w:rFonts w:ascii="Arial" w:hAnsi="Arial" w:cs="Arial"/>
+          <w:sz w:val="24"/>
+          <w:szCs w:val="24"/>
+        </w:rPr>
+      </w:pPr>
+      <w:r>
+        <w:rPr>
+          <w:rFonts w:ascii="Arial" w:hAnsi="Arial" w:cs="Arial"/>
+          <w:sz w:val="24"/>
+          <w:szCs w:val="24"/>
+        </w:rPr>
+        <w:t xml:space="preserve">Figure </w:t>
+      </w:r>
+      <w:r>
+        <w:rPr>
+          <w:rFonts w:ascii="Arial" w:hAnsi="Arial" w:cs="Arial"/>
+          <w:sz w:val="24"/>
+          <w:szCs w:val="24"/>
+        </w:rPr>
+        <w:t>6</w:t>
+      </w:r>
+      <w:r>
+        <w:rPr>
+          <w:rFonts w:ascii="Arial" w:hAnsi="Arial" w:cs="Arial"/>
+          <w:sz w:val="24"/>
+          <w:szCs w:val="24"/>
+        </w:rPr>
+        <w:t>: Cumulative Daily Delays by Airport</w:t>
+      </w:r>
+    </w:p>
+    <w:p>
+      <w:pPr>
+        <w:ind w:left="720"/>
+        <w:jc w:val="center"/>
+        <w:rPr>
+          <w:rFonts w:ascii="Arial" w:hAnsi="Arial" w:cs="Arial"/>
+          <w:sz w:val="24"/>
+          <w:szCs w:val="24"/>
+        </w:rPr>
+      </w:pPr>
+      <w:r>
+        <w:rPr>
+          <w:rFonts w:ascii="Arial" w:hAnsi="Arial" w:cs="Arial"/>
+          <w:sz w:val="24"/>
+          <w:szCs w:val="24"/>
+        </w:rPr>
+        <w:t xml:space="preserve">ATL (blue), MCO (green) </w:t>
+      </w:r>
+    </w:p>
+    <w:p>
+      <w:pPr>
+        <w:ind w:left="720"/>
+        <w:jc w:val="center"/>
+        <w:rPr>
+          <w:rFonts w:ascii="Arial" w:hAnsi="Arial" w:cs="Arial"/>
+          <w:sz w:val="24"/>
+          <w:szCs w:val="24"/>
+        </w:rPr>
+      </w:pPr>
+      <w:r>
+        <w:rPr>
+          <w:rFonts w:ascii="Arial" w:hAnsi="Arial" w:cs="Arial"/>
+          <w:sz w:val="24"/>
+          <w:szCs w:val="24"/>
+        </w:rPr>
+        <w:t xml:space="preserve">for Date Range </w:t>
+      </w:r>
+      <w:r>
+        <w:rPr>
+          <w:rFonts w:ascii="Arial" w:hAnsi="Arial" w:cs="Arial"/>
+          <w:sz w:val="24"/>
+          <w:szCs w:val="24"/>
+        </w:rPr>
+        <w:t>B</w:t>
+      </w:r>
+      <w:r>
+        <w:rPr>
+          <w:rFonts w:ascii="Arial" w:hAnsi="Arial" w:cs="Arial"/>
+          <w:sz w:val="24"/>
+          <w:szCs w:val="24"/>
+        </w:rPr>
+        <w:t xml:space="preserve"> Final Week</w:t>
+      </w:r>
+    </w:p>
+    <w:p>
+      <w:pPr>
+        <w:rPr>
+          <w:rFonts w:ascii="Arial" w:hAnsi="Arial" w:cs="Arial"/>
+          <w:sz w:val="24"/>
+          <w:szCs w:val="24"/>
+        </w:rPr>
+      </w:pPr>
+      <w:r>
+        <w:rPr>
+          <w:rFonts w:ascii="Arial" w:hAnsi="Arial" w:cs="Arial"/>
+          <w:sz w:val="24"/>
+          <w:szCs w:val="24"/>
+        </w:rPr>
+        <w:t xml:space="preserve">Comparing Figure 5 to Figure 6, we can see an obvious upward slope and significantly higher cumulative delay for the shutdown period. </w:t>
+      </w:r>
+    </w:p>
+    <w:p>
+      <w:pPr>
+        <w:pStyle w:val="Heading1"/>
       </w:pPr>
       <w:r>
         <w:t xml:space="preserve">Findings </w:t>
@@ -3810,6 +4141,7 @@
         <w:rPr>
           <w:noProof/>
         </w:rPr>
+        <w:lastRenderedPageBreak/>
         <w:drawing>
           <wp:inline distT="0" distB="0" distL="0" distR="0" wp14:anchorId="16887DA5" wp14:editId="17ECE1BD">
             <wp:extent cx="4733925" cy="3254573"/>
@@ -3840,7 +4172,7 @@
                     </pic:cNvPicPr>
                   </pic:nvPicPr>
                   <pic:blipFill>
-                    <a:blip r:embed="rId45"/>
+                    <a:blip r:embed="rId47"/>
                     <a:stretch>
                       <a:fillRect/>
                     </a:stretch>
@@ -3885,55 +4217,15 @@
           <w:sz w:val="24"/>
           <w:szCs w:val="24"/>
         </w:rPr>
-        <w:t>5</w:t>
-      </w:r>
-      <w:r>
-        <w:rPr>
-          <w:rFonts w:ascii="Arial" w:hAnsi="Arial" w:cs="Arial"/>
-          <w:sz w:val="24"/>
-          <w:szCs w:val="24"/>
-        </w:rPr>
-        <w:t xml:space="preserve">: Date Range </w:t>
-      </w:r>
-      <w:r>
-        <w:rPr>
-          <w:rFonts w:ascii="Arial" w:hAnsi="Arial" w:cs="Arial"/>
-          <w:sz w:val="24"/>
-          <w:szCs w:val="24"/>
-        </w:rPr>
-        <w:t xml:space="preserve">A &amp; </w:t>
-      </w:r>
-      <w:r>
-        <w:rPr>
-          <w:rFonts w:ascii="Arial" w:hAnsi="Arial" w:cs="Arial"/>
-          <w:sz w:val="24"/>
-          <w:szCs w:val="24"/>
-        </w:rPr>
-        <w:t xml:space="preserve">B </w:t>
-      </w:r>
-      <w:r>
-        <w:rPr>
-          <w:rFonts w:ascii="Arial" w:hAnsi="Arial" w:cs="Arial"/>
-          <w:sz w:val="24"/>
-          <w:szCs w:val="24"/>
-        </w:rPr>
-        <w:t>D</w:t>
-      </w:r>
-      <w:r>
-        <w:rPr>
-          <w:rFonts w:ascii="Arial" w:hAnsi="Arial" w:cs="Arial"/>
-          <w:sz w:val="24"/>
-          <w:szCs w:val="24"/>
-        </w:rPr>
-        <w:t>eparture</w:t>
-      </w:r>
-      <w:r>
-        <w:rPr>
-          <w:rFonts w:ascii="Arial" w:hAnsi="Arial" w:cs="Arial"/>
-          <w:sz w:val="24"/>
-          <w:szCs w:val="24"/>
-        </w:rPr>
-        <w:t xml:space="preserve"> Comparison by Airport</w:t>
+        <w:t>7</w:t>
+      </w:r>
+      <w:r>
+        <w:rPr>
+          <w:rFonts w:ascii="Arial" w:hAnsi="Arial" w:cs="Arial"/>
+          <w:sz w:val="24"/>
+          <w:szCs w:val="24"/>
+        </w:rPr>
+        <w:t>: Date Range A &amp; B Departure Comparison by Airport</w:t>
       </w:r>
     </w:p>
     <w:p>
@@ -3960,22 +4252,22 @@
           <w:sz w:val="24"/>
           <w:szCs w:val="24"/>
         </w:rPr>
+        <w:t xml:space="preserve">In the shutdown period (range B) this difference has increased, showing that even operating a much higher number of flights, Atlanta airport has had a smaller impact with the shutdown than Orlando airport, when it comes to flight departures delays. </w:t>
+      </w:r>
+    </w:p>
+    <w:p>
+      <w:pPr>
+        <w:rPr>
+          <w:rFonts w:ascii="Arial" w:hAnsi="Arial" w:cs="Arial"/>
+          <w:sz w:val="24"/>
+          <w:szCs w:val="24"/>
+        </w:rPr>
+      </w:pPr>
+      <w:r>
+        <w:rPr>
+          <w:noProof/>
+        </w:rPr>
         <w:lastRenderedPageBreak/>
-        <w:t xml:space="preserve">In the shutdown period (range B) this difference has increased, showing that even operating a much higher number of flights, Atlanta airport has had a smaller impact with the shutdown than Orlando airport, when it comes to flight departures delays. </w:t>
-      </w:r>
-    </w:p>
-    <w:p>
-      <w:pPr>
-        <w:rPr>
-          <w:rFonts w:ascii="Arial" w:hAnsi="Arial" w:cs="Arial"/>
-          <w:sz w:val="24"/>
-          <w:szCs w:val="24"/>
-        </w:rPr>
-      </w:pPr>
-      <w:r>
-        <w:rPr>
-          <w:noProof/>
-        </w:rPr>
         <w:drawing>
           <wp:inline distT="0" distB="0" distL="0" distR="0" wp14:anchorId="6C842B62" wp14:editId="26952E53">
             <wp:extent cx="5943600" cy="4085590"/>
@@ -4006,7 +4298,7 @@
                     </pic:cNvPicPr>
                   </pic:nvPicPr>
                   <pic:blipFill>
-                    <a:blip r:embed="rId46"/>
+                    <a:blip r:embed="rId48"/>
                     <a:stretch>
                       <a:fillRect/>
                     </a:stretch>
@@ -4051,31 +4343,15 @@
           <w:sz w:val="24"/>
           <w:szCs w:val="24"/>
         </w:rPr>
-        <w:t>6</w:t>
-      </w:r>
-      <w:r>
-        <w:rPr>
-          <w:rFonts w:ascii="Arial" w:hAnsi="Arial" w:cs="Arial"/>
-          <w:sz w:val="24"/>
-          <w:szCs w:val="24"/>
-        </w:rPr>
-        <w:t>: Date Range A &amp; B</w:t>
-      </w:r>
-      <w:r>
-        <w:rPr>
-          <w:rFonts w:ascii="Arial" w:hAnsi="Arial" w:cs="Arial"/>
-          <w:sz w:val="24"/>
-          <w:szCs w:val="24"/>
-        </w:rPr>
-        <w:t xml:space="preserve"> (Final Week)</w:t>
-      </w:r>
-      <w:r>
-        <w:rPr>
-          <w:rFonts w:ascii="Arial" w:hAnsi="Arial" w:cs="Arial"/>
-          <w:sz w:val="24"/>
-          <w:szCs w:val="24"/>
-        </w:rPr>
-        <w:t xml:space="preserve"> Departure Comparison by Airport</w:t>
+        <w:t>8</w:t>
+      </w:r>
+      <w:r>
+        <w:rPr>
+          <w:rFonts w:ascii="Arial" w:hAnsi="Arial" w:cs="Arial"/>
+          <w:sz w:val="24"/>
+          <w:szCs w:val="24"/>
+        </w:rPr>
+        <w:t>: Date Range A &amp; B (Final Week) Departure Comparison by Airport</w:t>
       </w:r>
     </w:p>
     <w:p>
@@ -4206,7 +4482,7 @@
                     </pic:cNvPicPr>
                   </pic:nvPicPr>
                   <pic:blipFill>
-                    <a:blip r:embed="rId47"/>
+                    <a:blip r:embed="rId49"/>
                     <a:stretch>
                       <a:fillRect/>
                     </a:stretch>
@@ -4251,31 +4527,15 @@
           <w:sz w:val="24"/>
           <w:szCs w:val="24"/>
         </w:rPr>
-        <w:t>7</w:t>
-      </w:r>
-      <w:r>
-        <w:rPr>
-          <w:rFonts w:ascii="Arial" w:hAnsi="Arial" w:cs="Arial"/>
-          <w:sz w:val="24"/>
-          <w:szCs w:val="24"/>
-        </w:rPr>
-        <w:t>: Final Week Departure</w:t>
-      </w:r>
-      <w:r>
-        <w:rPr>
-          <w:rFonts w:ascii="Arial" w:hAnsi="Arial" w:cs="Arial"/>
-          <w:sz w:val="24"/>
-          <w:szCs w:val="24"/>
-        </w:rPr>
-        <w:t xml:space="preserve"> Status</w:t>
-      </w:r>
-      <w:r>
-        <w:rPr>
-          <w:rFonts w:ascii="Arial" w:hAnsi="Arial" w:cs="Arial"/>
-          <w:sz w:val="24"/>
-          <w:szCs w:val="24"/>
-        </w:rPr>
-        <w:t xml:space="preserve"> Comparison by Airport</w:t>
+        <w:t>9</w:t>
+      </w:r>
+      <w:r>
+        <w:rPr>
+          <w:rFonts w:ascii="Arial" w:hAnsi="Arial" w:cs="Arial"/>
+          <w:sz w:val="24"/>
+          <w:szCs w:val="24"/>
+        </w:rPr>
+        <w:t>: Final Week Departure Status Comparison by Airport</w:t>
       </w:r>
     </w:p>
     <w:p>
@@ -4365,20 +4625,277 @@
           <w:szCs w:val="24"/>
         </w:rPr>
       </w:pPr>
-      <w:r>
-        <w:rPr>
-          <w:rFonts w:ascii="Arial" w:hAnsi="Arial" w:cs="Arial"/>
-          <w:sz w:val="24"/>
-          <w:szCs w:val="24"/>
-        </w:rPr>
-        <w:t>https://www.orlandoweekly.com/Blogs/archives/2018/11/21/orlando-international-airport-ranked-among-most-likely-to-delay-your-flight</w:t>
-      </w:r>
+      <w:hyperlink r:id="rId50" w:history="1">
+        <w:r>
+          <w:rPr>
+            <w:rStyle w:val="Hyperlink"/>
+            <w:rFonts w:ascii="Arial" w:hAnsi="Arial" w:cs="Arial"/>
+            <w:sz w:val="24"/>
+            <w:szCs w:val="24"/>
+          </w:rPr>
+          <w:t>https://www.orlandoweekly.com/Blogs/archives/2018/11/21/orlando-international-airport-ranked-among-most-likely-to-delay-your-flight</w:t>
+        </w:r>
+      </w:hyperlink>
+    </w:p>
+    <w:p>
+      <w:pPr>
+        <w:rPr>
+          <w:rFonts w:ascii="Arial" w:hAnsi="Arial" w:cs="Arial"/>
+          <w:sz w:val="24"/>
+          <w:szCs w:val="24"/>
+        </w:rPr>
+      </w:pPr>
     </w:p>
     <w:p>
       <w:pPr>
         <w:pStyle w:val="Heading2"/>
       </w:pPr>
       <w:r>
+        <w:t>Industry Standard Measures</w:t>
+      </w:r>
+    </w:p>
+    <w:p>
+      <w:pPr>
+        <w:rPr>
+          <w:rFonts w:ascii="Arial" w:hAnsi="Arial" w:cs="Arial"/>
+          <w:sz w:val="24"/>
+          <w:szCs w:val="24"/>
+        </w:rPr>
+      </w:pPr>
+      <w:r>
+        <w:rPr>
+          <w:rFonts w:ascii="Arial" w:hAnsi="Arial" w:cs="Arial"/>
+          <w:sz w:val="24"/>
+          <w:szCs w:val="24"/>
+        </w:rPr>
+        <w:t xml:space="preserve">According to the original Airport Delay query we ran via the </w:t>
+      </w:r>
+      <w:proofErr w:type="spellStart"/>
+      <w:r>
+        <w:rPr>
+          <w:rFonts w:ascii="Arial" w:hAnsi="Arial" w:cs="Arial"/>
+          <w:sz w:val="24"/>
+          <w:szCs w:val="24"/>
+        </w:rPr>
+        <w:t>Cirium</w:t>
+      </w:r>
+      <w:proofErr w:type="spellEnd"/>
+      <w:r>
+        <w:rPr>
+          <w:rFonts w:ascii="Arial" w:hAnsi="Arial" w:cs="Arial"/>
+          <w:sz w:val="24"/>
+          <w:szCs w:val="24"/>
+        </w:rPr>
+        <w:t xml:space="preserve"> </w:t>
+      </w:r>
+      <w:proofErr w:type="spellStart"/>
+      <w:r>
+        <w:rPr>
+          <w:rFonts w:ascii="Arial" w:hAnsi="Arial" w:cs="Arial"/>
+          <w:sz w:val="24"/>
+          <w:szCs w:val="24"/>
+        </w:rPr>
+        <w:t>FlightStats</w:t>
+      </w:r>
+      <w:proofErr w:type="spellEnd"/>
+      <w:r>
+        <w:rPr>
+          <w:rFonts w:ascii="Arial" w:hAnsi="Arial" w:cs="Arial"/>
+          <w:sz w:val="24"/>
+          <w:szCs w:val="24"/>
+        </w:rPr>
+        <w:t xml:space="preserve"> API, we identified bins of typical delay durations as set out by the Department of Transportation.</w:t>
+      </w:r>
+      <w:r>
+        <w:rPr>
+          <w:rFonts w:ascii="Arial" w:hAnsi="Arial" w:cs="Arial"/>
+          <w:sz w:val="24"/>
+          <w:szCs w:val="24"/>
+        </w:rPr>
+        <w:t xml:space="preserve"> As part of our analysis, we charted the delayed flight times accordingly.</w:t>
+      </w:r>
+    </w:p>
+    <w:p>
+      <w:pPr>
+        <w:rPr>
+          <w:rFonts w:ascii="Arial" w:hAnsi="Arial" w:cs="Arial"/>
+          <w:sz w:val="24"/>
+          <w:szCs w:val="24"/>
+        </w:rPr>
+      </w:pPr>
+    </w:p>
+    <w:p>
+      <w:pPr>
+        <w:jc w:val="center"/>
+        <w:rPr>
+          <w:rFonts w:ascii="Arial" w:hAnsi="Arial" w:cs="Arial"/>
+          <w:sz w:val="24"/>
+          <w:szCs w:val="24"/>
+        </w:rPr>
+      </w:pPr>
+      <w:r>
+        <w:rPr>
+          <w:noProof/>
+        </w:rPr>
+        <w:lastRenderedPageBreak/>
+        <w:drawing>
+          <wp:inline distT="0" distB="0" distL="0" distR="0" wp14:anchorId="169F9B97" wp14:editId="5B264A3B">
+            <wp:extent cx="5486400" cy="3771900"/>
+            <wp:effectExtent l="0" t="0" r="0" b="0"/>
+            <wp:docPr id="27" name="Picture 27" descr="https://raw.githubusercontent.com/leannesevier/BAMF-Project-7/master/Date_Range_A_B_DepartureDelay_Comparison_GovernmentShutdown.png"/>
+            <wp:cNvGraphicFramePr>
+              <a:graphicFrameLocks xmlns:a="http://schemas.openxmlformats.org/drawingml/2006/main" noChangeAspect="1"/>
+            </wp:cNvGraphicFramePr>
+            <a:graphic xmlns:a="http://schemas.openxmlformats.org/drawingml/2006/main">
+              <a:graphicData uri="http://schemas.openxmlformats.org/drawingml/2006/picture">
+                <pic:pic xmlns:pic="http://schemas.openxmlformats.org/drawingml/2006/picture">
+                  <pic:nvPicPr>
+                    <pic:cNvPr id="0" name="Picture 5" descr="https://raw.githubusercontent.com/leannesevier/BAMF-Project-7/master/Date_Range_A_B_DepartureDelay_Comparison_GovernmentShutdown.png"/>
+                    <pic:cNvPicPr>
+                      <a:picLocks noChangeAspect="1" noChangeArrowheads="1"/>
+                    </pic:cNvPicPr>
+                  </pic:nvPicPr>
+                  <pic:blipFill>
+                    <a:blip r:embed="rId51">
+                      <a:extLst>
+                        <a:ext uri="{28A0092B-C50C-407E-A947-70E740481C1C}">
+                          <a14:useLocalDpi xmlns:a14="http://schemas.microsoft.com/office/drawing/2010/main" val="0"/>
+                        </a:ext>
+                      </a:extLst>
+                    </a:blip>
+                    <a:srcRect/>
+                    <a:stretch>
+                      <a:fillRect/>
+                    </a:stretch>
+                  </pic:blipFill>
+                  <pic:spPr bwMode="auto">
+                    <a:xfrm>
+                      <a:off x="0" y="0"/>
+                      <a:ext cx="5486400" cy="3771900"/>
+                    </a:xfrm>
+                    <a:prstGeom prst="rect">
+                      <a:avLst/>
+                    </a:prstGeom>
+                    <a:noFill/>
+                    <a:ln>
+                      <a:noFill/>
+                    </a:ln>
+                  </pic:spPr>
+                </pic:pic>
+              </a:graphicData>
+            </a:graphic>
+          </wp:inline>
+        </w:drawing>
+      </w:r>
+    </w:p>
+    <w:p>
+      <w:pPr>
+        <w:ind w:left="720"/>
+        <w:jc w:val="center"/>
+        <w:rPr>
+          <w:rFonts w:ascii="Arial" w:hAnsi="Arial" w:cs="Arial"/>
+          <w:sz w:val="24"/>
+          <w:szCs w:val="24"/>
+        </w:rPr>
+      </w:pPr>
+      <w:r>
+        <w:rPr>
+          <w:rFonts w:ascii="Arial" w:hAnsi="Arial" w:cs="Arial"/>
+          <w:sz w:val="24"/>
+          <w:szCs w:val="24"/>
+        </w:rPr>
+        <w:t xml:space="preserve">Figure </w:t>
+      </w:r>
+      <w:r>
+        <w:rPr>
+          <w:rFonts w:ascii="Arial" w:hAnsi="Arial" w:cs="Arial"/>
+          <w:sz w:val="24"/>
+          <w:szCs w:val="24"/>
+        </w:rPr>
+        <w:t>10</w:t>
+      </w:r>
+      <w:r>
+        <w:rPr>
+          <w:rFonts w:ascii="Arial" w:hAnsi="Arial" w:cs="Arial"/>
+          <w:sz w:val="24"/>
+          <w:szCs w:val="24"/>
+        </w:rPr>
+        <w:t>: Departure</w:t>
+      </w:r>
+      <w:r>
+        <w:rPr>
+          <w:rFonts w:ascii="Arial" w:hAnsi="Arial" w:cs="Arial"/>
+          <w:sz w:val="24"/>
+          <w:szCs w:val="24"/>
+        </w:rPr>
+        <w:t xml:space="preserve"> Delay Percentage Comparison by</w:t>
+      </w:r>
+      <w:r>
+        <w:rPr>
+          <w:rFonts w:ascii="Arial" w:hAnsi="Arial" w:cs="Arial"/>
+          <w:sz w:val="24"/>
+          <w:szCs w:val="24"/>
+        </w:rPr>
+        <w:t xml:space="preserve"> </w:t>
+      </w:r>
+      <w:r>
+        <w:rPr>
+          <w:rFonts w:ascii="Arial" w:hAnsi="Arial" w:cs="Arial"/>
+          <w:sz w:val="24"/>
+          <w:szCs w:val="24"/>
+        </w:rPr>
+        <w:t>Delay Bins</w:t>
+      </w:r>
+    </w:p>
+    <w:p>
+      <w:pPr>
+        <w:rPr>
+          <w:rFonts w:ascii="Arial" w:hAnsi="Arial" w:cs="Arial"/>
+          <w:sz w:val="24"/>
+          <w:szCs w:val="24"/>
+        </w:rPr>
+      </w:pPr>
+      <w:r>
+        <w:rPr>
+          <w:rFonts w:ascii="Arial" w:hAnsi="Arial" w:cs="Arial"/>
+          <w:sz w:val="24"/>
+          <w:szCs w:val="24"/>
+        </w:rPr>
+        <w:t xml:space="preserve">Figure 10 illustrates a significant increase in the total flights delayed in the first 15 minutes bin, and a significant increase in the final 60 minutes plus bin. While experiencing only a slight change in the other three bins. These industry standard measures </w:t>
+      </w:r>
+      <w:proofErr w:type="gramStart"/>
+      <w:r>
+        <w:rPr>
+          <w:rFonts w:ascii="Arial" w:hAnsi="Arial" w:cs="Arial"/>
+          <w:sz w:val="24"/>
+          <w:szCs w:val="24"/>
+        </w:rPr>
+        <w:t>provides</w:t>
+      </w:r>
+      <w:proofErr w:type="gramEnd"/>
+      <w:r>
+        <w:rPr>
+          <w:rFonts w:ascii="Arial" w:hAnsi="Arial" w:cs="Arial"/>
+          <w:sz w:val="24"/>
+          <w:szCs w:val="24"/>
+        </w:rPr>
+        <w:t xml:space="preserve"> us some incite into the following airport to airport impact analysis. </w:t>
+      </w:r>
+    </w:p>
+    <w:p>
+      <w:pPr>
+        <w:rPr>
+          <w:rFonts w:ascii="Arial" w:hAnsi="Arial" w:cs="Arial"/>
+          <w:sz w:val="24"/>
+          <w:szCs w:val="24"/>
+        </w:rPr>
+      </w:pPr>
+    </w:p>
+    <w:p>
+      <w:pPr>
+        <w:pStyle w:val="Heading2"/>
+      </w:pPr>
+      <w:r>
         <w:t>AIRPORT TO AIRPORT IMPACT ANALYSIS</w:t>
       </w:r>
     </w:p>
@@ -4429,6 +4946,7 @@
       <w:r>
         <w:rPr>
           <w:rFonts w:ascii="Arial" w:hAnsi="Arial" w:cs="Arial"/>
+          <w:noProof/>
           <w:sz w:val="24"/>
           <w:szCs w:val="24"/>
         </w:rPr>
@@ -4462,7 +4980,7 @@
                     </pic:cNvPicPr>
                   </pic:nvPicPr>
                   <pic:blipFill>
-                    <a:blip r:embed="rId48"/>
+                    <a:blip r:embed="rId52"/>
                     <a:stretch>
                       <a:fillRect/>
                     </a:stretch>
@@ -4497,26 +5015,34 @@
           <w:sz w:val="24"/>
           <w:szCs w:val="24"/>
         </w:rPr>
+        <w:t xml:space="preserve">According to our data queries, only 4.8% (14+16) </w:t>
+      </w:r>
+      <w:proofErr w:type="gramStart"/>
+      <w:r>
+        <w:rPr>
+          <w:rFonts w:ascii="Arial" w:hAnsi="Arial" w:cs="Arial"/>
+          <w:sz w:val="24"/>
+          <w:szCs w:val="24"/>
+        </w:rPr>
+        <w:t>/( 574</w:t>
+      </w:r>
+      <w:proofErr w:type="gramEnd"/>
+      <w:r>
+        <w:rPr>
+          <w:rFonts w:ascii="Arial" w:hAnsi="Arial" w:cs="Arial"/>
+          <w:sz w:val="24"/>
+          <w:szCs w:val="24"/>
+        </w:rPr>
+        <w:t xml:space="preserve">+52) of delayed flights out of ATL and MCO were bound for the other airport. This implies that on average, delays incurred at one airport do not incur significant delays at the other airports. But each </w:t>
+      </w:r>
+      <w:r>
+        <w:rPr>
+          <w:rFonts w:ascii="Arial" w:hAnsi="Arial" w:cs="Arial"/>
+          <w:sz w:val="24"/>
+          <w:szCs w:val="24"/>
+        </w:rPr>
         <w:lastRenderedPageBreak/>
-        <w:t xml:space="preserve">According to our data queries, only 4.8% (14+16) </w:t>
-      </w:r>
-      <w:proofErr w:type="gramStart"/>
-      <w:r>
-        <w:rPr>
-          <w:rFonts w:ascii="Arial" w:hAnsi="Arial" w:cs="Arial"/>
-          <w:sz w:val="24"/>
-          <w:szCs w:val="24"/>
-        </w:rPr>
-        <w:t>/( 574</w:t>
-      </w:r>
-      <w:proofErr w:type="gramEnd"/>
-      <w:r>
-        <w:rPr>
-          <w:rFonts w:ascii="Arial" w:hAnsi="Arial" w:cs="Arial"/>
-          <w:sz w:val="24"/>
-          <w:szCs w:val="24"/>
-        </w:rPr>
-        <w:t>+52) of delayed flights out of ATL and MCO were bound for the other airport. This implies that on average, delays incurred at one airport do not incur significant delays at the other airports. But each airport has a different volume of airline flights originating from other airports (both domestic and international).</w:t>
+        <w:t>airport has a different volume of airline flights originating from other airports (both domestic and international).</w:t>
       </w:r>
     </w:p>
     <w:p>
@@ -4705,7 +5231,7 @@
                           </pic:cNvPicPr>
                         </pic:nvPicPr>
                         <pic:blipFill>
-                          <a:blip r:embed="rId49">
+                          <a:blip r:embed="rId53">
                             <a:extLst>
                               <a:ext uri="{28A0092B-C50C-407E-A947-70E740481C1C}">
                                 <a14:useLocalDpi xmlns:a14="http://schemas.microsoft.com/office/drawing/2010/main" val="0"/>
@@ -4798,7 +5324,7 @@
                   <o:lock v:ext="edit" aspectratio="t"/>
                 </v:shapetype>
                 <v:shape id="Picture 11" o:spid="_x0000_s1027" type="#_x0000_t75" style="position:absolute;width:46577;height:38004;visibility:visible;mso-wrap-style:square" o:gfxdata="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">
-                  <v:imagedata r:id="rId50" o:title=""/>
+                  <v:imagedata r:id="rId54" o:title=""/>
                 </v:shape>
                 <v:line id="Straight Connector 12" o:spid="_x0000_s1028" style="position:absolute;visibility:visible;mso-wrap-style:square" from="4665,20701" to="36212,20701" o:connectortype="straight" o:gfxdata="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" strokecolor="#5b9bd5 [3204]" strokeweight=".5pt">
                   <v:stroke joinstyle="miter"/>
@@ -4835,7 +5361,15 @@
           <w:sz w:val="24"/>
           <w:szCs w:val="24"/>
         </w:rPr>
-        <w:t>8</w:t>
+        <w:t>1</w:t>
+      </w:r>
+      <w:r>
+        <w:rPr>
+          <w:rFonts w:ascii="Arial" w:hAnsi="Arial" w:cs="Arial"/>
+          <w:sz w:val="24"/>
+          <w:szCs w:val="24"/>
+        </w:rPr>
+        <w:t>1</w:t>
       </w:r>
       <w:r>
         <w:rPr>
@@ -4851,15 +5385,7 @@
           <w:sz w:val="24"/>
           <w:szCs w:val="24"/>
         </w:rPr>
-        <w:t>Flight Number by Delay (minutes) Scatter Plot</w:t>
-      </w:r>
-      <w:r>
-        <w:rPr>
-          <w:rFonts w:ascii="Arial" w:hAnsi="Arial" w:cs="Arial"/>
-          <w:sz w:val="24"/>
-          <w:szCs w:val="24"/>
-        </w:rPr>
-        <w:t xml:space="preserve"> for</w:t>
+        <w:t>Flight Number by Delay (minutes) Scatter Plot for</w:t>
       </w:r>
     </w:p>
     <w:p>
@@ -4935,7 +5461,6 @@
           <w:szCs w:val="24"/>
         </w:rPr>
       </w:pPr>
-      <w:bookmarkStart w:id="1" w:name="_GoBack"/>
       <w:r>
         <w:rPr>
           <w:noProof/>
@@ -5014,7 +5539,6 @@
           </mc:Fallback>
         </mc:AlternateContent>
       </w:r>
-      <w:bookmarkEnd w:id="1"/>
       <w:r>
         <w:rPr>
           <w:noProof/>
@@ -5126,7 +5650,7 @@
                     </pic:cNvPicPr>
                   </pic:nvPicPr>
                   <pic:blipFill>
-                    <a:blip r:embed="rId51">
+                    <a:blip r:embed="rId55">
                       <a:extLst>
                         <a:ext uri="{28A0092B-C50C-407E-A947-70E740481C1C}">
                           <a14:useLocalDpi xmlns:a14="http://schemas.microsoft.com/office/drawing/2010/main" val="0"/>
@@ -5176,23 +5700,23 @@
           <w:sz w:val="24"/>
           <w:szCs w:val="24"/>
         </w:rPr>
-        <w:t>9</w:t>
-      </w:r>
-      <w:r>
-        <w:rPr>
-          <w:rFonts w:ascii="Arial" w:hAnsi="Arial" w:cs="Arial"/>
-          <w:sz w:val="24"/>
-          <w:szCs w:val="24"/>
-        </w:rPr>
-        <w:t>: Delayed MCO Flights to ATL by Final Week Day</w:t>
-      </w:r>
-      <w:r>
-        <w:rPr>
-          <w:rFonts w:ascii="Arial" w:hAnsi="Arial" w:cs="Arial"/>
-          <w:sz w:val="24"/>
-          <w:szCs w:val="24"/>
-        </w:rPr>
-        <w:t xml:space="preserve"> Data Table</w:t>
+        <w:t>1</w:t>
+      </w:r>
+      <w:r>
+        <w:rPr>
+          <w:rFonts w:ascii="Arial" w:hAnsi="Arial" w:cs="Arial"/>
+          <w:sz w:val="24"/>
+          <w:szCs w:val="24"/>
+        </w:rPr>
+        <w:t>2</w:t>
+      </w:r>
+      <w:r>
+        <w:rPr>
+          <w:rFonts w:ascii="Arial" w:hAnsi="Arial" w:cs="Arial"/>
+          <w:sz w:val="24"/>
+          <w:szCs w:val="24"/>
+        </w:rPr>
+        <w:t>: Delayed MCO Flights to ATL by Final Week Day Data Table</w:t>
       </w:r>
     </w:p>
     <w:p>
@@ -5261,6 +5785,7 @@
       <w:r>
         <w:rPr>
           <w:rFonts w:ascii="Arial" w:hAnsi="Arial" w:cs="Arial"/>
+          <w:noProof/>
           <w:sz w:val="24"/>
           <w:szCs w:val="24"/>
         </w:rPr>
@@ -5296,7 +5821,7 @@
                           </pic:cNvPicPr>
                         </pic:nvPicPr>
                         <pic:blipFill>
-                          <a:blip r:embed="rId52">
+                          <a:blip r:embed="rId56">
                             <a:extLst>
                               <a:ext uri="{28A0092B-C50C-407E-A947-70E740481C1C}">
                                 <a14:useLocalDpi xmlns:a14="http://schemas.microsoft.com/office/drawing/2010/main" val="0"/>
@@ -5370,7 +5895,7 @@
             <w:pict>
               <v:group w14:anchorId="656D6DC9" id="Group 19" o:spid="_x0000_s1026" style="width:279.75pt;height:225.75pt;mso-position-horizontal-relative:char;mso-position-vertical-relative:line" coordsize="45910,38004" o:gfxdata="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">
                 <v:shape id="Picture 20" o:spid="_x0000_s1027" type="#_x0000_t75" style="position:absolute;width:45910;height:38004;visibility:visible;mso-wrap-style:square" o:gfxdata="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">
-                  <v:imagedata r:id="rId53" o:title=""/>
+                  <v:imagedata r:id="rId57" o:title=""/>
                 </v:shape>
                 <v:line id="Straight Connector 22" o:spid="_x0000_s1028" style="position:absolute;visibility:visible;mso-wrap-style:square" from="3901,17714" to="35814,17714" o:connectortype="straight" o:gfxdata="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" strokecolor="#5b9bd5 [3204]" strokeweight=".5pt">
                   <v:stroke joinstyle="miter"/>
@@ -5407,7 +5932,15 @@
           <w:sz w:val="24"/>
           <w:szCs w:val="24"/>
         </w:rPr>
-        <w:t>10</w:t>
+        <w:t>1</w:t>
+      </w:r>
+      <w:r>
+        <w:rPr>
+          <w:rFonts w:ascii="Arial" w:hAnsi="Arial" w:cs="Arial"/>
+          <w:sz w:val="24"/>
+          <w:szCs w:val="24"/>
+        </w:rPr>
+        <w:t>3</w:t>
       </w:r>
       <w:r>
         <w:rPr>
@@ -5523,6 +6056,7 @@
       <w:r>
         <w:rPr>
           <w:rFonts w:ascii="Arial" w:hAnsi="Arial" w:cs="Arial"/>
+          <w:noProof/>
           <w:sz w:val="24"/>
           <w:szCs w:val="24"/>
         </w:rPr>
@@ -5598,6 +6132,7 @@
       <w:r>
         <w:rPr>
           <w:rFonts w:ascii="Arial" w:hAnsi="Arial" w:cs="Arial"/>
+          <w:noProof/>
           <w:sz w:val="24"/>
           <w:szCs w:val="24"/>
         </w:rPr>
@@ -5631,7 +6166,7 @@
                     </pic:cNvPicPr>
                   </pic:nvPicPr>
                   <pic:blipFill>
-                    <a:blip r:embed="rId54">
+                    <a:blip r:embed="rId58">
                       <a:extLst>
                         <a:ext uri="{28A0092B-C50C-407E-A947-70E740481C1C}">
                           <a14:useLocalDpi xmlns:a14="http://schemas.microsoft.com/office/drawing/2010/main" val="0"/>
@@ -5673,55 +6208,25 @@
           <w:sz w:val="24"/>
           <w:szCs w:val="24"/>
         </w:rPr>
-        <w:t xml:space="preserve">Figure </w:t>
-      </w:r>
-      <w:r>
-        <w:rPr>
-          <w:rFonts w:ascii="Arial" w:hAnsi="Arial" w:cs="Arial"/>
-          <w:sz w:val="24"/>
-          <w:szCs w:val="24"/>
-        </w:rPr>
-        <w:t>10</w:t>
-      </w:r>
-      <w:r>
-        <w:rPr>
-          <w:rFonts w:ascii="Arial" w:hAnsi="Arial" w:cs="Arial"/>
-          <w:sz w:val="24"/>
-          <w:szCs w:val="24"/>
-        </w:rPr>
-        <w:t xml:space="preserve">: Delayed </w:t>
-      </w:r>
-      <w:r>
-        <w:rPr>
-          <w:rFonts w:ascii="Arial" w:hAnsi="Arial" w:cs="Arial"/>
-          <w:sz w:val="24"/>
-          <w:szCs w:val="24"/>
-        </w:rPr>
-        <w:t>ATL</w:t>
-      </w:r>
-      <w:r>
-        <w:rPr>
-          <w:rFonts w:ascii="Arial" w:hAnsi="Arial" w:cs="Arial"/>
-          <w:sz w:val="24"/>
-          <w:szCs w:val="24"/>
-        </w:rPr>
-        <w:t xml:space="preserve"> Flights to </w:t>
-      </w:r>
-      <w:r>
-        <w:rPr>
-          <w:rFonts w:ascii="Arial" w:hAnsi="Arial" w:cs="Arial"/>
-          <w:sz w:val="24"/>
-          <w:szCs w:val="24"/>
-        </w:rPr>
-        <w:t>MCO</w:t>
-      </w:r>
-      <w:r>
-        <w:rPr>
-          <w:rFonts w:ascii="Arial" w:hAnsi="Arial" w:cs="Arial"/>
-          <w:sz w:val="24"/>
-          <w:szCs w:val="24"/>
-        </w:rPr>
-        <w:t xml:space="preserve"> by Final Week Day Data Table</w:t>
+        <w:t>Figure 1</w:t>
+      </w:r>
+      <w:r>
+        <w:rPr>
+          <w:rFonts w:ascii="Arial" w:hAnsi="Arial" w:cs="Arial"/>
+          <w:sz w:val="24"/>
+          <w:szCs w:val="24"/>
+        </w:rPr>
+        <w:t>4</w:t>
+      </w:r>
+      <w:bookmarkStart w:id="1" w:name="_GoBack"/>
+      <w:bookmarkEnd w:id="1"/>
+      <w:r>
+        <w:rPr>
+          <w:rFonts w:ascii="Arial" w:hAnsi="Arial" w:cs="Arial"/>
+          <w:sz w:val="24"/>
+          <w:szCs w:val="24"/>
+        </w:rPr>
+        <w:t>: Delayed ATL Flights to MCO by Final Week Day Data Table</w:t>
       </w:r>
     </w:p>
     <w:p>
@@ -6027,7 +6532,7 @@
         </w:rPr>
         <w:t xml:space="preserve">, Vox Media, 17 Jan. 2019, </w:t>
       </w:r>
-      <w:hyperlink r:id="rId55" w:history="1">
+      <w:hyperlink r:id="rId59" w:history="1">
         <w:r>
           <w:rPr>
             <w:rStyle w:val="Hyperlink"/>
@@ -6061,7 +6566,7 @@
           <w:shd w:val="clear" w:color="auto" w:fill="FFFFFF"/>
         </w:rPr>
       </w:pPr>
-      <w:hyperlink r:id="rId56" w:history="1">
+      <w:hyperlink r:id="rId60" w:history="1">
         <w:r>
           <w:rPr>
             <w:rStyle w:val="Hyperlink"/>
@@ -6085,7 +6590,7 @@
           <w:shd w:val="clear" w:color="auto" w:fill="FFFFFF"/>
         </w:rPr>
       </w:pPr>
-      <w:hyperlink r:id="rId57" w:history="1">
+      <w:hyperlink r:id="rId61" w:history="1">
         <w:r>
           <w:rPr>
             <w:rStyle w:val="Hyperlink"/>
@@ -6145,10 +6650,10 @@
       </w:pPr>
     </w:p>
     <w:sectPr>
-      <w:headerReference w:type="default" r:id="rId58"/>
-      <w:footerReference w:type="default" r:id="rId59"/>
-      <w:headerReference w:type="first" r:id="rId60"/>
-      <w:footerReference w:type="first" r:id="rId61"/>
+      <w:headerReference w:type="default" r:id="rId62"/>
+      <w:footerReference w:type="default" r:id="rId63"/>
+      <w:headerReference w:type="first" r:id="rId64"/>
+      <w:footerReference w:type="first" r:id="rId65"/>
       <w:pgSz w:w="12240" w:h="15840"/>
       <w:pgMar w:top="1440" w:right="1440" w:bottom="1440" w:left="1440" w:header="720" w:footer="720" w:gutter="0"/>
       <w:cols w:space="720"/>
@@ -9012,6 +9517,7 @@
   <w:style w:type="character" w:default="1" w:styleId="DefaultParagraphFont">
     <w:name w:val="Default Paragraph Font"/>
     <w:uiPriority w:val="1"/>
+    <w:semiHidden/>
     <w:unhideWhenUsed/>
   </w:style>
   <w:style w:type="table" w:default="1" w:styleId="TableNormal">
@@ -9454,7 +9960,7 @@
 </file>
 
 <file path=customXml/itemProps1.xml><?xml version="1.0" encoding="utf-8"?>
-<ds:datastoreItem xmlns:ds="http://schemas.openxmlformats.org/officeDocument/2006/customXml" ds:itemID="{A4145FBC-2AA0-49CC-B8C7-84E4CDCEB514}">
+<ds:datastoreItem xmlns:ds="http://schemas.openxmlformats.org/officeDocument/2006/customXml" ds:itemID="{FCB339A2-A4D3-475E-BE11-58ADAF6ACEF0}">
   <ds:schemaRefs>
     <ds:schemaRef ds:uri="http://schemas.openxmlformats.org/officeDocument/2006/bibliography"/>
   </ds:schemaRefs>

</xml_diff>